<commit_message>
Updated body of assignment brief
</commit_message>
<xml_diff>
--- a/GAM320/1/gam320-assignment-1-brief.docx
+++ b/GAM320/1/gam320-assignment-1-brief.docx
@@ -687,8 +687,22 @@
                 <w:iCs/>
                 <w:color w:val="363636"/>
               </w:rPr>
-              <w:t>- Cliff Bleszinski</w:t>
-            </w:r>
+              <w:t xml:space="preserve">- Cliff </w:t>
+            </w:r>
+            <w:proofErr w:type="spellStart"/>
+            <w:r>
+              <w:rPr>
+                <w:rStyle w:val="Strong"/>
+                <w:rFonts w:asciiTheme="minorHAnsi" w:hAnsiTheme="minorHAnsi" w:cstheme="minorHAnsi"/>
+                <w:b w:val="0"/>
+                <w:bCs w:val="0"/>
+                <w:i/>
+                <w:iCs/>
+                <w:color w:val="363636"/>
+              </w:rPr>
+              <w:t>Bleszinski</w:t>
+            </w:r>
+            <w:proofErr w:type="spellEnd"/>
           </w:p>
           <w:p>
             <w:pPr>
@@ -996,6 +1010,24 @@
               <w:rPr>
                 <w:noProof/>
               </w:rPr>
+              <w:instrText xml:space="preserve"> INCLUDEPICTURE  "https://encrypted-tbn0.gstatic.com/images?q=tbn:ANd9GcS0oMo50big2O6ysQEyySaF8tdBSWrkMra-tJZGpBOlotmqtKApng" \* MERGEFORMATINET </w:instrText>
+            </w:r>
+            <w:r>
+              <w:rPr>
+                <w:noProof/>
+              </w:rPr>
+              <w:fldChar w:fldCharType="separate"/>
+            </w:r>
+            <w:r>
+              <w:rPr>
+                <w:noProof/>
+              </w:rPr>
+              <w:fldChar w:fldCharType="begin"/>
+            </w:r>
+            <w:r>
+              <w:rPr>
+                <w:noProof/>
+              </w:rPr>
               <w:instrText xml:space="preserve"> </w:instrText>
             </w:r>
             <w:r>
@@ -1100,6 +1132,12 @@
               <w:fldChar w:fldCharType="end"/>
             </w:r>
             <w:r>
+              <w:rPr>
+                <w:noProof/>
+              </w:rPr>
+              <w:fldChar w:fldCharType="end"/>
+            </w:r>
+            <w:r>
               <w:fldChar w:fldCharType="end"/>
             </w:r>
           </w:p>
@@ -1171,283 +1209,9 @@
                 <w:iCs/>
                 <w:color w:val="363636"/>
               </w:rPr>
-              <w:t>- Irme Jele</w:t>
-            </w:r>
-          </w:p>
-          <w:p>
-            <w:pPr>
-              <w:pStyle w:val="BodyText"/>
-            </w:pPr>
-          </w:p>
-          <w:p>
-            <w:pPr>
-              <w:pStyle w:val="BodyText"/>
-            </w:pPr>
-          </w:p>
-          <w:p>
-            <w:pPr>
-              <w:rPr>
-                <w:rFonts w:ascii="Times New Roman" w:eastAsia="Times New Roman" w:hAnsi="Times New Roman" w:cs="Times New Roman"/>
-              </w:rPr>
-            </w:pPr>
-            <w:r>
-              <w:fldChar w:fldCharType="begin"/>
-            </w:r>
-            <w:r>
-              <w:instrText xml:space="preserve"> INCLUDEPICTURE "https://encrypted-tbn0.gstatic.com/images?q=tbn:ANd9GcRxv9iMOOso5joceMOrGNsGn2KwE6geIjZgV7-2kozk1DYs0Cns" \* MERGEFORMATINET </w:instrText>
-            </w:r>
-            <w:r>
-              <w:fldChar w:fldCharType="separate"/>
-            </w:r>
-            <w:r>
-              <w:rPr>
-                <w:noProof/>
-              </w:rPr>
-              <w:fldChar w:fldCharType="begin"/>
-            </w:r>
-            <w:r>
-              <w:rPr>
-                <w:noProof/>
-              </w:rPr>
-              <w:instrText xml:space="preserve"> INCLUDEPICTURE  "https://encrypted-tbn0.gstatic.com/images?q=tbn:ANd9GcRxv9iMOOso5joceMOrGNsGn2KwE6geIjZgV7-2kozk1DYs0Cns" \* MERGEFORMATINET </w:instrText>
-            </w:r>
-            <w:r>
-              <w:rPr>
-                <w:noProof/>
-              </w:rPr>
-              <w:fldChar w:fldCharType="separate"/>
-            </w:r>
-            <w:r>
-              <w:rPr>
-                <w:noProof/>
-              </w:rPr>
-              <w:fldChar w:fldCharType="begin"/>
-            </w:r>
-            <w:r>
-              <w:rPr>
-                <w:noProof/>
-              </w:rPr>
-              <w:instrText xml:space="preserve"> INCLUDEPICTURE  "https://encrypted-tbn0.gstatic.com/images?q=tbn:ANd9GcRxv9iMOOso5joceMOrGNsGn2KwE6geIjZgV7-2kozk1DYs0Cns" \* MERGEFORMATINET </w:instrText>
-            </w:r>
-            <w:r>
-              <w:rPr>
-                <w:noProof/>
-              </w:rPr>
-              <w:fldChar w:fldCharType="separate"/>
-            </w:r>
-            <w:r>
-              <w:rPr>
-                <w:noProof/>
-              </w:rPr>
-              <w:fldChar w:fldCharType="begin"/>
-            </w:r>
-            <w:r>
-              <w:rPr>
-                <w:noProof/>
-              </w:rPr>
-              <w:instrText xml:space="preserve"> INCLUDEPICTURE  "https://encrypted-tbn0.gstatic.com/images?q=tbn:ANd9GcRxv9iMOOso5joceMOrGNsGn2KwE6geIjZgV7-2kozk1DYs0Cns" \* MERGEFORMATINET </w:instrText>
-            </w:r>
-            <w:r>
-              <w:rPr>
-                <w:noProof/>
-              </w:rPr>
-              <w:fldChar w:fldCharType="separate"/>
-            </w:r>
-            <w:r>
-              <w:rPr>
-                <w:noProof/>
-              </w:rPr>
-              <w:fldChar w:fldCharType="begin"/>
-            </w:r>
-            <w:r>
-              <w:rPr>
-                <w:noProof/>
-              </w:rPr>
-              <w:instrText xml:space="preserve"> INCLUDEPICTURE  "https://encrypted-tbn0.gstatic.com/images?q=tbn:ANd9GcRxv9iMOOso5joceMOrGNsGn2KwE6geIjZgV7-2kozk1DYs0Cns" \* MERGEFORMATINET </w:instrText>
-            </w:r>
-            <w:r>
-              <w:rPr>
-                <w:noProof/>
-              </w:rPr>
-              <w:fldChar w:fldCharType="separate"/>
-            </w:r>
-            <w:r>
-              <w:rPr>
-                <w:noProof/>
-              </w:rPr>
-              <w:fldChar w:fldCharType="begin"/>
-            </w:r>
-            <w:r>
-              <w:rPr>
-                <w:noProof/>
-              </w:rPr>
-              <w:instrText xml:space="preserve"> INCLUDEPICTURE  "https://encrypted-tbn0.gstatic.com/images?q=tbn:ANd9GcRxv9iMOOso5joceMOrGNsGn2KwE6geIjZgV7-2kozk1DYs0Cns" \* MERGEFORMATINET </w:instrText>
-            </w:r>
-            <w:r>
-              <w:rPr>
-                <w:noProof/>
-              </w:rPr>
-              <w:fldChar w:fldCharType="separate"/>
-            </w:r>
-            <w:r>
-              <w:rPr>
-                <w:noProof/>
-              </w:rPr>
-              <w:fldChar w:fldCharType="begin"/>
-            </w:r>
-            <w:r>
-              <w:rPr>
-                <w:noProof/>
-              </w:rPr>
-              <w:instrText xml:space="preserve"> INCLUDEPICTURE  "https://encrypted-tbn0.gstatic.com/images?q=tbn:ANd9GcRxv9iMOOso5joceMOrGNsGn2KwE6geIjZgV7-2kozk1DYs0Cns" \* MERGEFORMATINET </w:instrText>
-            </w:r>
-            <w:r>
-              <w:rPr>
-                <w:noProof/>
-              </w:rPr>
-              <w:fldChar w:fldCharType="separate"/>
-            </w:r>
-            <w:r>
-              <w:rPr>
-                <w:noProof/>
-              </w:rPr>
-              <w:fldChar w:fldCharType="begin"/>
-            </w:r>
-            <w:r>
-              <w:rPr>
-                <w:noProof/>
-              </w:rPr>
-              <w:instrText xml:space="preserve"> INCLUDEPICTURE  "https://encrypted-tbn0.gstatic.com/images?q=tbn:ANd9GcRxv9iMOOso5joceMOrGNsGn2KwE6geIjZgV7-2kozk1DYs0Cns" \* MERGEFORMATINET </w:instrText>
-            </w:r>
-            <w:r>
-              <w:rPr>
-                <w:noProof/>
-              </w:rPr>
-              <w:fldChar w:fldCharType="separate"/>
-            </w:r>
-            <w:r>
-              <w:rPr>
-                <w:noProof/>
-              </w:rPr>
-              <w:fldChar w:fldCharType="begin"/>
-            </w:r>
-            <w:r>
-              <w:rPr>
-                <w:noProof/>
-              </w:rPr>
-              <w:instrText xml:space="preserve"> </w:instrText>
-            </w:r>
-            <w:r>
-              <w:rPr>
-                <w:noProof/>
-              </w:rPr>
-              <w:instrText>INCLUDEPICTURE  "https://encrypted-tbn0.gstatic.com/images?q=tbn:ANd9GcRxv9iMOOso5joceMOrGNsGn2KwE6geIjZgV7-2kozk1DYs0Cns" \* MERGEFORMA</w:instrText>
-            </w:r>
-            <w:r>
-              <w:rPr>
-                <w:noProof/>
-              </w:rPr>
-              <w:instrText>TINET</w:instrText>
-            </w:r>
-            <w:r>
-              <w:rPr>
-                <w:noProof/>
-              </w:rPr>
-              <w:instrText xml:space="preserve"> </w:instrText>
-            </w:r>
-            <w:r>
-              <w:rPr>
-                <w:noProof/>
-              </w:rPr>
-              <w:fldChar w:fldCharType="separate"/>
-            </w:r>
-            <w:r>
-              <w:rPr>
-                <w:noProof/>
-              </w:rPr>
-              <w:pict w14:anchorId="71005560">
-                <v:shape id="_x0000_i1026" type="#_x0000_t75" alt="Image result for falmouth games academy" style="width:171.75pt;height:114pt;mso-width-percent:0;mso-height-percent:0;mso-width-percent:0;mso-height-percent:0">
-                  <v:imagedata r:id="rId12" r:href="rId13"/>
-                </v:shape>
-              </w:pict>
-            </w:r>
-            <w:r>
-              <w:rPr>
-                <w:noProof/>
-              </w:rPr>
-              <w:fldChar w:fldCharType="end"/>
-            </w:r>
-            <w:r>
-              <w:rPr>
-                <w:noProof/>
-              </w:rPr>
-              <w:fldChar w:fldCharType="end"/>
-            </w:r>
-            <w:r>
-              <w:rPr>
-                <w:noProof/>
-              </w:rPr>
-              <w:fldChar w:fldCharType="end"/>
-            </w:r>
-            <w:r>
-              <w:rPr>
-                <w:noProof/>
-              </w:rPr>
-              <w:fldChar w:fldCharType="end"/>
-            </w:r>
-            <w:r>
-              <w:rPr>
-                <w:noProof/>
-              </w:rPr>
-              <w:fldChar w:fldCharType="end"/>
-            </w:r>
-            <w:r>
-              <w:rPr>
-                <w:noProof/>
-              </w:rPr>
-              <w:fldChar w:fldCharType="end"/>
-            </w:r>
-            <w:r>
-              <w:rPr>
-                <w:noProof/>
-              </w:rPr>
-              <w:fldChar w:fldCharType="end"/>
-            </w:r>
-            <w:r>
-              <w:rPr>
-                <w:noProof/>
-              </w:rPr>
-              <w:fldChar w:fldCharType="end"/>
-            </w:r>
-            <w:r>
-              <w:fldChar w:fldCharType="end"/>
-            </w:r>
-          </w:p>
-          <w:p>
-            <w:pPr>
-              <w:pStyle w:val="BodyText"/>
-            </w:pPr>
-          </w:p>
-          <w:p>
-            <w:pPr>
-              <w:pStyle w:val="BodyText"/>
-            </w:pPr>
-          </w:p>
-          <w:p>
-            <w:pPr>
-              <w:pStyle w:val="NormalWeb"/>
-              <w:shd w:val="clear" w:color="auto" w:fill="FFFFFF"/>
-              <w:spacing w:before="0" w:beforeAutospacing="0" w:after="450" w:afterAutospacing="0"/>
-              <w:jc w:val="center"/>
-              <w:rPr>
-                <w:rFonts w:asciiTheme="minorHAnsi" w:hAnsiTheme="minorHAnsi" w:cstheme="minorHAnsi"/>
-                <w:b/>
-                <w:bCs/>
-                <w:i/>
-                <w:iCs/>
-                <w:color w:val="4A4A4A"/>
-              </w:rPr>
-            </w:pPr>
+              <w:t xml:space="preserve">- </w:t>
+            </w:r>
+            <w:proofErr w:type="spellStart"/>
             <w:r>
               <w:rPr>
                 <w:rStyle w:val="Strong"/>
@@ -1458,24 +1222,9 @@
                 <w:iCs/>
                 <w:color w:val="363636"/>
               </w:rPr>
-              <w:t>"Lets optimize for player experience rather than what we think will make more money."</w:t>
-            </w:r>
-          </w:p>
-          <w:p>
-            <w:pPr>
-              <w:pStyle w:val="NormalWeb"/>
-              <w:shd w:val="clear" w:color="auto" w:fill="FFFFFF"/>
-              <w:spacing w:before="0" w:beforeAutospacing="0" w:after="450" w:afterAutospacing="0"/>
-              <w:jc w:val="center"/>
-              <w:rPr>
-                <w:rFonts w:asciiTheme="minorHAnsi" w:hAnsiTheme="minorHAnsi" w:cstheme="minorHAnsi"/>
-                <w:b/>
-                <w:bCs/>
-                <w:i/>
-                <w:iCs/>
-                <w:color w:val="4A4A4A"/>
-              </w:rPr>
-            </w:pPr>
+              <w:t>Irme</w:t>
+            </w:r>
+            <w:proofErr w:type="spellEnd"/>
             <w:r>
               <w:rPr>
                 <w:rStyle w:val="Strong"/>
@@ -1486,6 +1235,379 @@
                 <w:iCs/>
                 <w:color w:val="363636"/>
               </w:rPr>
+              <w:t xml:space="preserve"> </w:t>
+            </w:r>
+            <w:proofErr w:type="spellStart"/>
+            <w:r>
+              <w:rPr>
+                <w:rStyle w:val="Strong"/>
+                <w:rFonts w:asciiTheme="minorHAnsi" w:hAnsiTheme="minorHAnsi" w:cstheme="minorHAnsi"/>
+                <w:b w:val="0"/>
+                <w:bCs w:val="0"/>
+                <w:i/>
+                <w:iCs/>
+                <w:color w:val="363636"/>
+              </w:rPr>
+              <w:t>Jele</w:t>
+            </w:r>
+            <w:proofErr w:type="spellEnd"/>
+          </w:p>
+          <w:p>
+            <w:pPr>
+              <w:pStyle w:val="BodyText"/>
+            </w:pPr>
+          </w:p>
+          <w:p>
+            <w:pPr>
+              <w:pStyle w:val="BodyText"/>
+            </w:pPr>
+          </w:p>
+          <w:p>
+            <w:pPr>
+              <w:rPr>
+                <w:rFonts w:ascii="Times New Roman" w:eastAsia="Times New Roman" w:hAnsi="Times New Roman" w:cs="Times New Roman"/>
+              </w:rPr>
+            </w:pPr>
+            <w:r>
+              <w:fldChar w:fldCharType="begin"/>
+            </w:r>
+            <w:r>
+              <w:instrText xml:space="preserve"> INCLUDEPICTURE "https://encrypted-tbn0.gstatic.com/images?q=tbn:ANd9GcRxv9iMOOso5joceMOrGNsGn2KwE6geIjZgV7-2kozk1DYs0Cns" \* MERGEFORMATINET </w:instrText>
+            </w:r>
+            <w:r>
+              <w:fldChar w:fldCharType="separate"/>
+            </w:r>
+            <w:r>
+              <w:rPr>
+                <w:noProof/>
+              </w:rPr>
+              <w:fldChar w:fldCharType="begin"/>
+            </w:r>
+            <w:r>
+              <w:rPr>
+                <w:noProof/>
+              </w:rPr>
+              <w:instrText xml:space="preserve"> INCLUDEPICTURE  "https://encrypted-tbn0.gstatic.com/images?q=tbn:ANd9GcRxv9iMOOso5joceMOrGNsGn2KwE6geIjZgV7-2kozk1DYs0Cns" \* MERGEFORMATINET </w:instrText>
+            </w:r>
+            <w:r>
+              <w:rPr>
+                <w:noProof/>
+              </w:rPr>
+              <w:fldChar w:fldCharType="separate"/>
+            </w:r>
+            <w:r>
+              <w:rPr>
+                <w:noProof/>
+              </w:rPr>
+              <w:fldChar w:fldCharType="begin"/>
+            </w:r>
+            <w:r>
+              <w:rPr>
+                <w:noProof/>
+              </w:rPr>
+              <w:instrText xml:space="preserve"> INCLUDEPICTURE  "https://encrypted-tbn0.gstatic.com/images?q=tbn:ANd9GcRxv9iMOOso5joceMOrGNsGn2KwE6geIjZgV7-2kozk1DYs0Cns" \* MERGEFORMATINET </w:instrText>
+            </w:r>
+            <w:r>
+              <w:rPr>
+                <w:noProof/>
+              </w:rPr>
+              <w:fldChar w:fldCharType="separate"/>
+            </w:r>
+            <w:r>
+              <w:rPr>
+                <w:noProof/>
+              </w:rPr>
+              <w:fldChar w:fldCharType="begin"/>
+            </w:r>
+            <w:r>
+              <w:rPr>
+                <w:noProof/>
+              </w:rPr>
+              <w:instrText xml:space="preserve"> INCLUDEPICTURE  "https://encrypted-tbn0.gstatic.com/images?q=tbn:ANd9GcRxv9iMOOso5joceMOrGNsGn2KwE6geIjZgV7-2kozk1DYs0Cns" \* MERGEFORMATINET </w:instrText>
+            </w:r>
+            <w:r>
+              <w:rPr>
+                <w:noProof/>
+              </w:rPr>
+              <w:fldChar w:fldCharType="separate"/>
+            </w:r>
+            <w:r>
+              <w:rPr>
+                <w:noProof/>
+              </w:rPr>
+              <w:fldChar w:fldCharType="begin"/>
+            </w:r>
+            <w:r>
+              <w:rPr>
+                <w:noProof/>
+              </w:rPr>
+              <w:instrText xml:space="preserve"> INCLUDEPICTURE  "https://encrypted-tbn0.gstatic.com/images?q=tbn:ANd9GcRxv9iMOOso5joceMOrGNsGn2KwE6geIjZgV7-2kozk1DYs0Cns" \* MERGEFORMATINET </w:instrText>
+            </w:r>
+            <w:r>
+              <w:rPr>
+                <w:noProof/>
+              </w:rPr>
+              <w:fldChar w:fldCharType="separate"/>
+            </w:r>
+            <w:r>
+              <w:rPr>
+                <w:noProof/>
+              </w:rPr>
+              <w:fldChar w:fldCharType="begin"/>
+            </w:r>
+            <w:r>
+              <w:rPr>
+                <w:noProof/>
+              </w:rPr>
+              <w:instrText xml:space="preserve"> INCLUDEPICTURE  "https://encrypted-tbn0.gstatic.com/images?q=tbn:ANd9GcRxv9iMOOso5joceMOrGNsGn2KwE6geIjZgV7-2kozk1DYs0Cns" \* MERGEFORMATINET </w:instrText>
+            </w:r>
+            <w:r>
+              <w:rPr>
+                <w:noProof/>
+              </w:rPr>
+              <w:fldChar w:fldCharType="separate"/>
+            </w:r>
+            <w:r>
+              <w:rPr>
+                <w:noProof/>
+              </w:rPr>
+              <w:fldChar w:fldCharType="begin"/>
+            </w:r>
+            <w:r>
+              <w:rPr>
+                <w:noProof/>
+              </w:rPr>
+              <w:instrText xml:space="preserve"> INCLUDEPICTURE  "https://encrypted-tbn0.gstatic.com/images?q=tbn:ANd9GcRxv9iMOOso5joceMOrGNsGn2KwE6geIjZgV7-2kozk1DYs0Cns" \* MERGEFORMATINET </w:instrText>
+            </w:r>
+            <w:r>
+              <w:rPr>
+                <w:noProof/>
+              </w:rPr>
+              <w:fldChar w:fldCharType="separate"/>
+            </w:r>
+            <w:r>
+              <w:rPr>
+                <w:noProof/>
+              </w:rPr>
+              <w:fldChar w:fldCharType="begin"/>
+            </w:r>
+            <w:r>
+              <w:rPr>
+                <w:noProof/>
+              </w:rPr>
+              <w:instrText xml:space="preserve"> INCLUDEPICTURE  "https://encrypted-tbn0.gstatic.com/images?q=tbn:ANd9GcRxv9iMOOso5joceMOrGNsGn2KwE6geIjZgV7-2kozk1DYs0Cns" \* MERGEFORMATINET </w:instrText>
+            </w:r>
+            <w:r>
+              <w:rPr>
+                <w:noProof/>
+              </w:rPr>
+              <w:fldChar w:fldCharType="separate"/>
+            </w:r>
+            <w:r>
+              <w:rPr>
+                <w:noProof/>
+              </w:rPr>
+              <w:fldChar w:fldCharType="begin"/>
+            </w:r>
+            <w:r>
+              <w:rPr>
+                <w:noProof/>
+              </w:rPr>
+              <w:instrText xml:space="preserve"> INCLUDEPICTURE  "https://encrypted-tbn0.gstatic.com/images?q=tbn:ANd9GcRxv9iMOOso5joceMOrGNsGn2KwE6geIjZgV7-2kozk1DYs0Cns" \* MERGEFORMATINET </w:instrText>
+            </w:r>
+            <w:r>
+              <w:rPr>
+                <w:noProof/>
+              </w:rPr>
+              <w:fldChar w:fldCharType="separate"/>
+            </w:r>
+            <w:r>
+              <w:rPr>
+                <w:noProof/>
+              </w:rPr>
+              <w:fldChar w:fldCharType="begin"/>
+            </w:r>
+            <w:r>
+              <w:rPr>
+                <w:noProof/>
+              </w:rPr>
+              <w:instrText xml:space="preserve"> </w:instrText>
+            </w:r>
+            <w:r>
+              <w:rPr>
+                <w:noProof/>
+              </w:rPr>
+              <w:instrText>INCLUDEPICTURE  "https://encrypted-tbn0.gstatic.com/images?q=tbn:ANd9GcRxv9iMOOso5joceMOrGNsGn2KwE6geIjZgV7-2kozk1DYs0Cns" \* MERGEFORMATINET</w:instrText>
+            </w:r>
+            <w:r>
+              <w:rPr>
+                <w:noProof/>
+              </w:rPr>
+              <w:instrText xml:space="preserve"> </w:instrText>
+            </w:r>
+            <w:r>
+              <w:rPr>
+                <w:noProof/>
+              </w:rPr>
+              <w:fldChar w:fldCharType="separate"/>
+            </w:r>
+            <w:r>
+              <w:rPr>
+                <w:noProof/>
+              </w:rPr>
+              <w:pict w14:anchorId="71005560">
+                <v:shape id="_x0000_i1026" type="#_x0000_t75" alt="Image result for falmouth games academy" style="width:171.75pt;height:114pt;mso-width-percent:0;mso-height-percent:0;mso-width-percent:0;mso-height-percent:0">
+                  <v:imagedata r:id="rId12" r:href="rId13"/>
+                </v:shape>
+              </w:pict>
+            </w:r>
+            <w:r>
+              <w:rPr>
+                <w:noProof/>
+              </w:rPr>
+              <w:fldChar w:fldCharType="end"/>
+            </w:r>
+            <w:r>
+              <w:rPr>
+                <w:noProof/>
+              </w:rPr>
+              <w:fldChar w:fldCharType="end"/>
+            </w:r>
+            <w:r>
+              <w:rPr>
+                <w:noProof/>
+              </w:rPr>
+              <w:fldChar w:fldCharType="end"/>
+            </w:r>
+            <w:r>
+              <w:rPr>
+                <w:noProof/>
+              </w:rPr>
+              <w:fldChar w:fldCharType="end"/>
+            </w:r>
+            <w:r>
+              <w:rPr>
+                <w:noProof/>
+              </w:rPr>
+              <w:fldChar w:fldCharType="end"/>
+            </w:r>
+            <w:r>
+              <w:rPr>
+                <w:noProof/>
+              </w:rPr>
+              <w:fldChar w:fldCharType="end"/>
+            </w:r>
+            <w:r>
+              <w:rPr>
+                <w:noProof/>
+              </w:rPr>
+              <w:fldChar w:fldCharType="end"/>
+            </w:r>
+            <w:r>
+              <w:rPr>
+                <w:noProof/>
+              </w:rPr>
+              <w:fldChar w:fldCharType="end"/>
+            </w:r>
+            <w:r>
+              <w:rPr>
+                <w:noProof/>
+              </w:rPr>
+              <w:fldChar w:fldCharType="end"/>
+            </w:r>
+            <w:r>
+              <w:fldChar w:fldCharType="end"/>
+            </w:r>
+          </w:p>
+          <w:p>
+            <w:pPr>
+              <w:pStyle w:val="BodyText"/>
+            </w:pPr>
+          </w:p>
+          <w:p>
+            <w:pPr>
+              <w:pStyle w:val="BodyText"/>
+            </w:pPr>
+          </w:p>
+          <w:p>
+            <w:pPr>
+              <w:pStyle w:val="NormalWeb"/>
+              <w:shd w:val="clear" w:color="auto" w:fill="FFFFFF"/>
+              <w:spacing w:before="0" w:beforeAutospacing="0" w:after="450" w:afterAutospacing="0"/>
+              <w:jc w:val="center"/>
+              <w:rPr>
+                <w:rFonts w:asciiTheme="minorHAnsi" w:hAnsiTheme="minorHAnsi" w:cstheme="minorHAnsi"/>
+                <w:b/>
+                <w:bCs/>
+                <w:i/>
+                <w:iCs/>
+                <w:color w:val="4A4A4A"/>
+              </w:rPr>
+            </w:pPr>
+            <w:r>
+              <w:rPr>
+                <w:rStyle w:val="Strong"/>
+                <w:rFonts w:asciiTheme="minorHAnsi" w:hAnsiTheme="minorHAnsi" w:cstheme="minorHAnsi"/>
+                <w:b w:val="0"/>
+                <w:bCs w:val="0"/>
+                <w:i/>
+                <w:iCs/>
+                <w:color w:val="363636"/>
+              </w:rPr>
+              <w:t>"</w:t>
+            </w:r>
+            <w:proofErr w:type="spellStart"/>
+            <w:r>
+              <w:rPr>
+                <w:rStyle w:val="Strong"/>
+                <w:rFonts w:asciiTheme="minorHAnsi" w:hAnsiTheme="minorHAnsi" w:cstheme="minorHAnsi"/>
+                <w:b w:val="0"/>
+                <w:bCs w:val="0"/>
+                <w:i/>
+                <w:iCs/>
+                <w:color w:val="363636"/>
+              </w:rPr>
+              <w:t>Lets</w:t>
+            </w:r>
+            <w:proofErr w:type="spellEnd"/>
+            <w:r>
+              <w:rPr>
+                <w:rStyle w:val="Strong"/>
+                <w:rFonts w:asciiTheme="minorHAnsi" w:hAnsiTheme="minorHAnsi" w:cstheme="minorHAnsi"/>
+                <w:b w:val="0"/>
+                <w:bCs w:val="0"/>
+                <w:i/>
+                <w:iCs/>
+                <w:color w:val="363636"/>
+              </w:rPr>
+              <w:t xml:space="preserve"> optimize for player experience rather than what we think will make more money."</w:t>
+            </w:r>
+          </w:p>
+          <w:p>
+            <w:pPr>
+              <w:pStyle w:val="NormalWeb"/>
+              <w:shd w:val="clear" w:color="auto" w:fill="FFFFFF"/>
+              <w:spacing w:before="0" w:beforeAutospacing="0" w:after="450" w:afterAutospacing="0"/>
+              <w:jc w:val="center"/>
+              <w:rPr>
+                <w:rFonts w:asciiTheme="minorHAnsi" w:hAnsiTheme="minorHAnsi" w:cstheme="minorHAnsi"/>
+                <w:b/>
+                <w:bCs/>
+                <w:i/>
+                <w:iCs/>
+                <w:color w:val="4A4A4A"/>
+              </w:rPr>
+            </w:pPr>
+            <w:r>
+              <w:rPr>
+                <w:rStyle w:val="Strong"/>
+                <w:rFonts w:asciiTheme="minorHAnsi" w:hAnsiTheme="minorHAnsi" w:cstheme="minorHAnsi"/>
+                <w:b w:val="0"/>
+                <w:bCs w:val="0"/>
+                <w:i/>
+                <w:iCs/>
+                <w:color w:val="363636"/>
+              </w:rPr>
               <w:t>- Ron Carmel</w:t>
             </w:r>
           </w:p>
@@ -1806,7 +1928,19 @@
               <w:rPr>
                 <w:szCs w:val="22"/>
               </w:rPr>
-              <w:t xml:space="preserve">In the review / planning session, your team will showcase work undertaken on the most recent sprint and present the forthcoming sprint. </w:t>
+              <w:t>In the review / planning session, your team will showcase work undertaken on the most recent sprint and present the forthcoming sprint.</w:t>
+            </w:r>
+            <w:r>
+              <w:rPr>
+                <w:szCs w:val="22"/>
+              </w:rPr>
+              <w:t xml:space="preserve"> This work should be a working build, however works in progress can also be showcased in addition to the build.</w:t>
+            </w:r>
+            <w:r>
+              <w:rPr>
+                <w:szCs w:val="22"/>
+              </w:rPr>
+              <w:t xml:space="preserve"> </w:t>
             </w:r>
             <w:r>
               <w:rPr>
@@ -1908,7 +2042,7 @@
               <w:rPr>
                 <w:szCs w:val="22"/>
               </w:rPr>
-              <w:t xml:space="preserve"> which is on the module learning space.</w:t>
+              <w:t xml:space="preserve"> which can be located on the Learning Space for the Module.</w:t>
             </w:r>
           </w:p>
           <w:p>
@@ -1951,7 +2085,11 @@
               <w:t>Between timetabled supervision meetings, your team will have allocated space in the Academy to work together and you will have access to staff through the supervised studio practice sessions</w:t>
             </w:r>
             <w:r>
-              <w:t xml:space="preserve"> and tutorials, which can be arranged by email if required, </w:t>
+              <w:t xml:space="preserve"> and tutorials, which can be arranged by </w:t>
+            </w:r>
+            <w:r>
+              <w:lastRenderedPageBreak/>
+              <w:t xml:space="preserve">email if required, </w:t>
             </w:r>
             <w:r>
               <w:t xml:space="preserve"> who will be able to give informal feedback concerning the status and implementation approaches of your project.</w:t>
@@ -1967,7 +2105,6 @@
               <w:pStyle w:val="BodyText"/>
             </w:pPr>
             <w:r>
-              <w:lastRenderedPageBreak/>
               <w:t xml:space="preserve">Please remember to ‘TAP’ your card in for the sessions you attend to ensure that your attendance is recorded. </w:t>
             </w:r>
           </w:p>
@@ -2030,6 +2167,260 @@
                 <w:szCs w:val="22"/>
               </w:rPr>
             </w:pPr>
+            <w:r>
+              <w:rPr>
+                <w:szCs w:val="22"/>
+              </w:rPr>
+              <w:t xml:space="preserve">In </w:t>
+            </w:r>
+            <w:r>
+              <w:rPr>
+                <w:b/>
+                <w:bCs/>
+                <w:szCs w:val="22"/>
+              </w:rPr>
+              <w:t>Week 6</w:t>
+            </w:r>
+            <w:r>
+              <w:rPr>
+                <w:szCs w:val="22"/>
+              </w:rPr>
+              <w:t xml:space="preserve">, you will present your work to date to your supervisor and another member of staff. In this session you will present </w:t>
+            </w:r>
+            <w:r>
+              <w:rPr>
+                <w:szCs w:val="22"/>
+              </w:rPr>
+              <w:t>a working build of your</w:t>
+            </w:r>
+            <w:r>
+              <w:rPr>
+                <w:szCs w:val="22"/>
+              </w:rPr>
+              <w:t xml:space="preserve"> game</w:t>
+            </w:r>
+            <w:r>
+              <w:rPr>
+                <w:szCs w:val="22"/>
+              </w:rPr>
+              <w:t xml:space="preserve"> and any works in progress.</w:t>
+            </w:r>
+            <w:r>
+              <w:rPr>
+                <w:szCs w:val="22"/>
+              </w:rPr>
+              <w:t xml:space="preserve"> </w:t>
+            </w:r>
+            <w:r>
+              <w:rPr>
+                <w:szCs w:val="22"/>
+              </w:rPr>
+              <w:t>A</w:t>
+            </w:r>
+            <w:r>
+              <w:rPr>
+                <w:szCs w:val="22"/>
+              </w:rPr>
+              <w:t>t the end of the session, y</w:t>
+            </w:r>
+            <w:r>
+              <w:rPr>
+                <w:szCs w:val="22"/>
+              </w:rPr>
+              <w:t xml:space="preserve">ou will receive </w:t>
+            </w:r>
+            <w:r>
+              <w:rPr>
+                <w:szCs w:val="22"/>
+              </w:rPr>
+              <w:t>one of the following ratings from the panel</w:t>
+            </w:r>
+          </w:p>
+          <w:p>
+            <w:pPr>
+              <w:pStyle w:val="BodyText"/>
+              <w:rPr>
+                <w:szCs w:val="22"/>
+              </w:rPr>
+            </w:pPr>
+          </w:p>
+          <w:p>
+            <w:pPr>
+              <w:pStyle w:val="BodyText"/>
+              <w:numPr>
+                <w:ilvl w:val="0"/>
+                <w:numId w:val="37"/>
+              </w:numPr>
+              <w:rPr>
+                <w:b/>
+                <w:bCs/>
+                <w:szCs w:val="22"/>
+              </w:rPr>
+            </w:pPr>
+            <w:r>
+              <w:rPr>
+                <w:b/>
+                <w:bCs/>
+                <w:szCs w:val="22"/>
+              </w:rPr>
+              <w:t>Green</w:t>
+            </w:r>
+            <w:r>
+              <w:rPr>
+                <w:b/>
+                <w:bCs/>
+                <w:szCs w:val="22"/>
+              </w:rPr>
+              <w:t xml:space="preserve"> </w:t>
+            </w:r>
+            <w:r>
+              <w:rPr>
+                <w:szCs w:val="22"/>
+              </w:rPr>
+              <w:t>– Game can go ahead without any issues.</w:t>
+            </w:r>
+          </w:p>
+          <w:p>
+            <w:pPr>
+              <w:pStyle w:val="BodyText"/>
+              <w:numPr>
+                <w:ilvl w:val="0"/>
+                <w:numId w:val="37"/>
+              </w:numPr>
+              <w:rPr>
+                <w:b/>
+                <w:bCs/>
+                <w:szCs w:val="22"/>
+              </w:rPr>
+            </w:pPr>
+            <w:r>
+              <w:rPr>
+                <w:b/>
+                <w:bCs/>
+                <w:szCs w:val="22"/>
+              </w:rPr>
+              <w:t>Amber</w:t>
+            </w:r>
+            <w:r>
+              <w:rPr>
+                <w:b/>
+                <w:bCs/>
+                <w:szCs w:val="22"/>
+              </w:rPr>
+              <w:t xml:space="preserve"> – </w:t>
+            </w:r>
+            <w:r>
+              <w:rPr>
+                <w:szCs w:val="22"/>
+              </w:rPr>
+              <w:t>Game can go ahead but there are issues that need to be addressed. Your supervisor will make note of these.</w:t>
+            </w:r>
+          </w:p>
+          <w:p>
+            <w:pPr>
+              <w:pStyle w:val="BodyText"/>
+              <w:numPr>
+                <w:ilvl w:val="0"/>
+                <w:numId w:val="37"/>
+              </w:numPr>
+              <w:rPr>
+                <w:b/>
+                <w:bCs/>
+                <w:szCs w:val="22"/>
+              </w:rPr>
+            </w:pPr>
+            <w:r>
+              <w:rPr>
+                <w:b/>
+                <w:bCs/>
+                <w:szCs w:val="22"/>
+              </w:rPr>
+              <w:t>Red</w:t>
+            </w:r>
+            <w:r>
+              <w:rPr>
+                <w:b/>
+                <w:bCs/>
+                <w:szCs w:val="22"/>
+              </w:rPr>
+              <w:t xml:space="preserve"> – </w:t>
+            </w:r>
+            <w:r>
+              <w:rPr>
+                <w:szCs w:val="22"/>
+              </w:rPr>
+              <w:t>Game can’t go ahead, there are significant issues with the game or the team.</w:t>
+            </w:r>
+          </w:p>
+          <w:p>
+            <w:pPr>
+              <w:pStyle w:val="BodyText"/>
+              <w:rPr>
+                <w:szCs w:val="22"/>
+              </w:rPr>
+            </w:pPr>
+          </w:p>
+          <w:p>
+            <w:pPr>
+              <w:pStyle w:val="BodyText"/>
+              <w:rPr>
+                <w:szCs w:val="22"/>
+              </w:rPr>
+            </w:pPr>
+            <w:r>
+              <w:rPr>
+                <w:szCs w:val="22"/>
+              </w:rPr>
+              <w:t>If you receive a red rating, you can defend the concept to the panel and they can overturn the decision to</w:t>
+            </w:r>
+            <w:r>
+              <w:rPr>
+                <w:szCs w:val="22"/>
+              </w:rPr>
+              <w:t xml:space="preserve"> an </w:t>
+            </w:r>
+            <w:r>
+              <w:rPr>
+                <w:b/>
+                <w:bCs/>
+                <w:szCs w:val="22"/>
+              </w:rPr>
+              <w:t>Amber</w:t>
+            </w:r>
+            <w:r>
+              <w:rPr>
+                <w:szCs w:val="22"/>
+              </w:rPr>
+              <w:t>.</w:t>
+            </w:r>
+          </w:p>
+          <w:p>
+            <w:pPr>
+              <w:pStyle w:val="BodyText"/>
+              <w:rPr>
+                <w:szCs w:val="22"/>
+              </w:rPr>
+            </w:pPr>
+          </w:p>
+          <w:p>
+            <w:pPr>
+              <w:pStyle w:val="BodyText"/>
+              <w:rPr>
+                <w:szCs w:val="22"/>
+              </w:rPr>
+            </w:pPr>
+            <w:r>
+              <w:rPr>
+                <w:szCs w:val="22"/>
+              </w:rPr>
+              <w:t>This Green Light session will replace your normal supervisor session</w:t>
+            </w:r>
+            <w:r>
+              <w:rPr>
+                <w:szCs w:val="22"/>
+              </w:rPr>
+              <w:t xml:space="preserve"> for this week.</w:t>
+            </w:r>
           </w:p>
           <w:p>
             <w:pPr>
@@ -2076,13 +2467,29 @@
               <w:pStyle w:val="BodyText"/>
             </w:pPr>
             <w:r>
-              <w:t xml:space="preserve">During week 13, a day will be scheduled for </w:t>
+              <w:t xml:space="preserve">During </w:t>
+            </w:r>
+            <w:r>
+              <w:rPr>
+                <w:b/>
+                <w:bCs/>
+              </w:rPr>
+              <w:t>week 13</w:t>
+            </w:r>
+            <w:r>
+              <w:t xml:space="preserve">, a day will be scheduled for </w:t>
             </w:r>
             <w:r>
               <w:t>Demo Day</w:t>
             </w:r>
             <w:r>
-              <w:t>. Each team will need to make a demo of their game available in the Games Academy for st</w:t>
+              <w:t xml:space="preserve">. Each team will need to make a </w:t>
+            </w:r>
+            <w:r>
+              <w:t xml:space="preserve">working </w:t>
+            </w:r>
+            <w:r>
+              <w:t>demo of their game available in the Games Academy for st</w:t>
             </w:r>
             <w:r>
               <w:t>a</w:t>
@@ -2264,6 +2671,7 @@
               <w:pStyle w:val="BodyText"/>
             </w:pPr>
             <w:r>
+              <w:lastRenderedPageBreak/>
               <w:t>Generally, successful projects tend to come from the development team respecting each other and being able to make progress (no matter how small). Remember, that a lot of the things you want to create in your games either won’t work or won’t be enjoyable to play. It is the core advantage of Agile development that using an iterative approach to development allows you to have multiple attempts to get things right.</w:t>
             </w:r>
           </w:p>
@@ -2319,7 +2727,7 @@
                 <w:b/>
                 <w:bCs/>
               </w:rPr>
-              <w:t>What is the deadline for this assignment?</w:t>
+              <w:t>Version control marking, how am I assessed?</w:t>
             </w:r>
           </w:p>
           <w:p>
@@ -2328,7 +2736,79 @@
               <w:ind w:left="360"/>
             </w:pPr>
             <w:r>
-              <w:t>Falmouth University policy states that deadlines must only be specified on the MyFalmouth system.</w:t>
+              <w:rPr>
+                <w:b/>
+                <w:bCs/>
+              </w:rPr>
+              <w:t>We expect all students regardless of discipline to engage with version control</w:t>
+            </w:r>
+            <w:r>
+              <w:t xml:space="preserve">. However, we aware of different levels of engagement in version control, we mark </w:t>
+            </w:r>
+            <w:r>
+              <w:t>this criterion</w:t>
+            </w:r>
+            <w:r>
+              <w:t xml:space="preserve"> accordingly</w:t>
+            </w:r>
+            <w:r>
+              <w:t xml:space="preserve"> depending on your route or programme of </w:t>
+            </w:r>
+            <w:proofErr w:type="spellStart"/>
+            <w:r>
+              <w:t>stufy</w:t>
+            </w:r>
+            <w:proofErr w:type="spellEnd"/>
+            <w:r>
+              <w:t>.</w:t>
+            </w:r>
+          </w:p>
+          <w:p>
+            <w:pPr>
+              <w:pStyle w:val="BodyText"/>
+              <w:ind w:left="360"/>
+              <w:rPr>
+                <w:b/>
+                <w:bCs/>
+              </w:rPr>
+            </w:pPr>
+          </w:p>
+          <w:p>
+            <w:pPr>
+              <w:pStyle w:val="BodyText"/>
+              <w:numPr>
+                <w:ilvl w:val="0"/>
+                <w:numId w:val="35"/>
+              </w:numPr>
+              <w:ind w:left="360"/>
+              <w:rPr>
+                <w:b/>
+                <w:bCs/>
+              </w:rPr>
+            </w:pPr>
+            <w:r>
+              <w:rPr>
+                <w:b/>
+                <w:bCs/>
+              </w:rPr>
+              <w:t>What is the deadline for this assignment?</w:t>
+            </w:r>
+          </w:p>
+          <w:p>
+            <w:pPr>
+              <w:pStyle w:val="BodyText"/>
+              <w:ind w:left="360"/>
+            </w:pPr>
+            <w:r>
+              <w:t xml:space="preserve">Falmouth University policy states that deadlines must only be specified on the </w:t>
+            </w:r>
+            <w:proofErr w:type="spellStart"/>
+            <w:r>
+              <w:t>MyFalmouth</w:t>
+            </w:r>
+            <w:proofErr w:type="spellEnd"/>
+            <w:r>
+              <w:t xml:space="preserve"> system.</w:t>
             </w:r>
           </w:p>
           <w:p>
@@ -8231,14 +8711,54 @@
 
 <file path=word/footer1.xml><?xml version="1.0" encoding="utf-8"?>
 <w:ftr xmlns:wpc="http://schemas.microsoft.com/office/word/2010/wordprocessingCanvas" xmlns:cx="http://schemas.microsoft.com/office/drawing/2014/chartex" xmlns:cx1="http://schemas.microsoft.com/office/drawing/2015/9/8/chartex" xmlns:cx2="http://schemas.microsoft.com/office/drawing/2015/10/21/chartex" xmlns:cx3="http://schemas.microsoft.com/office/drawing/2016/5/9/chartex" xmlns:cx4="http://schemas.microsoft.com/office/drawing/2016/5/10/chartex" xmlns:cx5="http://schemas.microsoft.com/office/drawing/2016/5/11/chartex" xmlns:cx6="http://schemas.microsoft.com/office/drawing/2016/5/12/chartex" xmlns:cx7="http://schemas.microsoft.com/office/drawing/2016/5/13/chartex" xmlns:cx8="http://schemas.microsoft.com/office/drawing/2016/5/14/chartex" xmlns:mc="http://schemas.openxmlformats.org/markup-compatibility/2006" xmlns:aink="http://schemas.microsoft.com/office/drawing/2016/ink" xmlns:am3d="http://schemas.microsoft.com/office/drawing/2017/model3d" xmlns:o="urn:schemas-microsoft-com:office:office" xmlns:r="http://schemas.openxmlformats.org/officeDocument/2006/relationships" xmlns:m="http://schemas.openxmlformats.org/officeDocument/2006/math" xmlns:v="urn:schemas-microsoft-com:vml" xmlns:wp14="http://schemas.microsoft.com/office/word/2010/wordprocessingDrawing" xmlns:wp="http://schemas.openxmlformats.org/drawingml/2006/wordprocessingDrawing" xmlns:w10="urn:schemas-microsoft-com:office:word" xmlns:w="http://schemas.openxmlformats.org/wordprocessingml/2006/main" xmlns:w14="http://schemas.microsoft.com/office/word/2010/wordml" xmlns:w15="http://schemas.microsoft.com/office/word/2012/wordml" xmlns:w16cex="http://schemas.microsoft.com/office/word/2018/wordml/cex" xmlns:w16cid="http://schemas.microsoft.com/office/word/2016/wordml/cid" xmlns:w16="http://schemas.microsoft.com/office/word/2018/wordml" xmlns:w16se="http://schemas.microsoft.com/office/word/2015/wordml/symex" xmlns:wpg="http://schemas.microsoft.com/office/word/2010/wordprocessingGroup" xmlns:wpi="http://schemas.microsoft.com/office/word/2010/wordprocessingInk" xmlns:wne="http://schemas.microsoft.com/office/word/2006/wordml" xmlns:wps="http://schemas.microsoft.com/office/word/2010/wordprocessingShape" mc:Ignorable="w14 w15 w16se w16cid w16 w16cex wp14">
+  <w:sdt>
+    <w:sdtPr>
+      <w:id w:val="1457072254"/>
+      <w:docPartObj>
+        <w:docPartGallery w:val="Page Numbers (Bottom of Page)"/>
+        <w:docPartUnique/>
+      </w:docPartObj>
+    </w:sdtPr>
+    <w:sdtEndPr>
+      <w:rPr>
+        <w:noProof/>
+      </w:rPr>
+    </w:sdtEndPr>
+    <w:sdtContent>
+      <w:p>
+        <w:pPr>
+          <w:pStyle w:val="Footer"/>
+          <w:jc w:val="right"/>
+        </w:pPr>
+        <w:r>
+          <w:fldChar w:fldCharType="begin"/>
+        </w:r>
+        <w:r>
+          <w:instrText xml:space="preserve"> PAGE   \* MERGEFORMAT </w:instrText>
+        </w:r>
+        <w:r>
+          <w:fldChar w:fldCharType="separate"/>
+        </w:r>
+        <w:r>
+          <w:rPr>
+            <w:noProof/>
+          </w:rPr>
+          <w:t>2</w:t>
+        </w:r>
+        <w:r>
+          <w:rPr>
+            <w:noProof/>
+          </w:rPr>
+          <w:fldChar w:fldCharType="end"/>
+        </w:r>
+      </w:p>
+    </w:sdtContent>
+  </w:sdt>
   <w:p>
     <w:pPr>
       <w:pStyle w:val="Footer"/>
       <w:jc w:val="right"/>
     </w:pPr>
-    <w:r>
-      <w:t>cont…</w:t>
-    </w:r>
   </w:p>
 </w:ftr>
 </file>
@@ -8275,6 +8795,92 @@
 <file path=word/numbering.xml><?xml version="1.0" encoding="utf-8"?>
 <w:numbering xmlns:wpc="http://schemas.microsoft.com/office/word/2010/wordprocessingCanvas" xmlns:cx="http://schemas.microsoft.com/office/drawing/2014/chartex" xmlns:cx1="http://schemas.microsoft.com/office/drawing/2015/9/8/chartex" xmlns:cx2="http://schemas.microsoft.com/office/drawing/2015/10/21/chartex" xmlns:cx3="http://schemas.microsoft.com/office/drawing/2016/5/9/chartex" xmlns:cx4="http://schemas.microsoft.com/office/drawing/2016/5/10/chartex" xmlns:cx5="http://schemas.microsoft.com/office/drawing/2016/5/11/chartex" xmlns:cx6="http://schemas.microsoft.com/office/drawing/2016/5/12/chartex" xmlns:cx7="http://schemas.microsoft.com/office/drawing/2016/5/13/chartex" xmlns:cx8="http://schemas.microsoft.com/office/drawing/2016/5/14/chartex" xmlns:mc="http://schemas.openxmlformats.org/markup-compatibility/2006" xmlns:aink="http://schemas.microsoft.com/office/drawing/2016/ink" xmlns:am3d="http://schemas.microsoft.com/office/drawing/2017/model3d" xmlns:o="urn:schemas-microsoft-com:office:office" xmlns:r="http://schemas.openxmlformats.org/officeDocument/2006/relationships" xmlns:m="http://schemas.openxmlformats.org/officeDocument/2006/math" xmlns:v="urn:schemas-microsoft-com:vml" xmlns:wp14="http://schemas.microsoft.com/office/word/2010/wordprocessingDrawing" xmlns:wp="http://schemas.openxmlformats.org/drawingml/2006/wordprocessingDrawing" xmlns:w10="urn:schemas-microsoft-com:office:word" xmlns:w="http://schemas.openxmlformats.org/wordprocessingml/2006/main" xmlns:w14="http://schemas.microsoft.com/office/word/2010/wordml" xmlns:w15="http://schemas.microsoft.com/office/word/2012/wordml" xmlns:w16cex="http://schemas.microsoft.com/office/word/2018/wordml/cex" xmlns:w16cid="http://schemas.microsoft.com/office/word/2016/wordml/cid" xmlns:w16="http://schemas.microsoft.com/office/word/2018/wordml" xmlns:w16se="http://schemas.microsoft.com/office/word/2015/wordml/symex" xmlns:wpg="http://schemas.microsoft.com/office/word/2010/wordprocessingGroup" xmlns:wpi="http://schemas.microsoft.com/office/word/2010/wordprocessingInk" xmlns:wne="http://schemas.microsoft.com/office/word/2006/wordml" xmlns:wps="http://schemas.microsoft.com/office/word/2010/wordprocessingShape" mc:Ignorable="w14 w15 w16se w16cid w16 w16cex wp14">
   <w:abstractNum w:abstractNumId="0" w15:restartNumberingAfterBreak="0">
+    <w:nsid w:val="00B30D39"/>
+    <w:multiLevelType w:val="hybridMultilevel"/>
+    <w:tmpl w:val="DFC669DC"/>
+    <w:lvl w:ilvl="0" w:tplc="0809000F">
+      <w:start w:val="1"/>
+      <w:numFmt w:val="decimal"/>
+      <w:lvlText w:val="%1."/>
+      <w:lvlJc w:val="left"/>
+      <w:pPr>
+        <w:ind w:left="720" w:hanging="360"/>
+      </w:pPr>
+    </w:lvl>
+    <w:lvl w:ilvl="1" w:tplc="08090019" w:tentative="1">
+      <w:start w:val="1"/>
+      <w:numFmt w:val="lowerLetter"/>
+      <w:lvlText w:val="%2."/>
+      <w:lvlJc w:val="left"/>
+      <w:pPr>
+        <w:ind w:left="1440" w:hanging="360"/>
+      </w:pPr>
+    </w:lvl>
+    <w:lvl w:ilvl="2" w:tplc="0809001B" w:tentative="1">
+      <w:start w:val="1"/>
+      <w:numFmt w:val="lowerRoman"/>
+      <w:lvlText w:val="%3."/>
+      <w:lvlJc w:val="right"/>
+      <w:pPr>
+        <w:ind w:left="2160" w:hanging="180"/>
+      </w:pPr>
+    </w:lvl>
+    <w:lvl w:ilvl="3" w:tplc="0809000F" w:tentative="1">
+      <w:start w:val="1"/>
+      <w:numFmt w:val="decimal"/>
+      <w:lvlText w:val="%4."/>
+      <w:lvlJc w:val="left"/>
+      <w:pPr>
+        <w:ind w:left="2880" w:hanging="360"/>
+      </w:pPr>
+    </w:lvl>
+    <w:lvl w:ilvl="4" w:tplc="08090019" w:tentative="1">
+      <w:start w:val="1"/>
+      <w:numFmt w:val="lowerLetter"/>
+      <w:lvlText w:val="%5."/>
+      <w:lvlJc w:val="left"/>
+      <w:pPr>
+        <w:ind w:left="3600" w:hanging="360"/>
+      </w:pPr>
+    </w:lvl>
+    <w:lvl w:ilvl="5" w:tplc="0809001B" w:tentative="1">
+      <w:start w:val="1"/>
+      <w:numFmt w:val="lowerRoman"/>
+      <w:lvlText w:val="%6."/>
+      <w:lvlJc w:val="right"/>
+      <w:pPr>
+        <w:ind w:left="4320" w:hanging="180"/>
+      </w:pPr>
+    </w:lvl>
+    <w:lvl w:ilvl="6" w:tplc="0809000F" w:tentative="1">
+      <w:start w:val="1"/>
+      <w:numFmt w:val="decimal"/>
+      <w:lvlText w:val="%7."/>
+      <w:lvlJc w:val="left"/>
+      <w:pPr>
+        <w:ind w:left="5040" w:hanging="360"/>
+      </w:pPr>
+    </w:lvl>
+    <w:lvl w:ilvl="7" w:tplc="08090019" w:tentative="1">
+      <w:start w:val="1"/>
+      <w:numFmt w:val="lowerLetter"/>
+      <w:lvlText w:val="%8."/>
+      <w:lvlJc w:val="left"/>
+      <w:pPr>
+        <w:ind w:left="5760" w:hanging="360"/>
+      </w:pPr>
+    </w:lvl>
+    <w:lvl w:ilvl="8" w:tplc="0809001B" w:tentative="1">
+      <w:start w:val="1"/>
+      <w:numFmt w:val="lowerRoman"/>
+      <w:lvlText w:val="%9."/>
+      <w:lvlJc w:val="right"/>
+      <w:pPr>
+        <w:ind w:left="6480" w:hanging="180"/>
+      </w:pPr>
+    </w:lvl>
+  </w:abstractNum>
+  <w:abstractNum w:abstractNumId="1" w15:restartNumberingAfterBreak="0">
     <w:nsid w:val="00C372DC"/>
     <w:multiLevelType w:val="hybridMultilevel"/>
     <w:tmpl w:val="655AB0F4"/>
@@ -8387,7 +8993,7 @@
       </w:rPr>
     </w:lvl>
   </w:abstractNum>
-  <w:abstractNum w:abstractNumId="1" w15:restartNumberingAfterBreak="0">
+  <w:abstractNum w:abstractNumId="2" w15:restartNumberingAfterBreak="0">
     <w:nsid w:val="0B421A47"/>
     <w:multiLevelType w:val="hybridMultilevel"/>
     <w:tmpl w:val="B2F87E20"/>
@@ -8503,7 +9109,7 @@
       </w:rPr>
     </w:lvl>
   </w:abstractNum>
-  <w:abstractNum w:abstractNumId="2" w15:restartNumberingAfterBreak="0">
+  <w:abstractNum w:abstractNumId="3" w15:restartNumberingAfterBreak="0">
     <w:nsid w:val="0E003AC7"/>
     <w:multiLevelType w:val="hybridMultilevel"/>
     <w:tmpl w:val="6C94F90A"/>
@@ -8595,7 +9201,7 @@
       </w:pPr>
     </w:lvl>
   </w:abstractNum>
-  <w:abstractNum w:abstractNumId="3" w15:restartNumberingAfterBreak="0">
+  <w:abstractNum w:abstractNumId="4" w15:restartNumberingAfterBreak="0">
     <w:nsid w:val="0F794559"/>
     <w:multiLevelType w:val="hybridMultilevel"/>
     <w:tmpl w:val="ED9E8734"/>
@@ -8690,7 +9296,7 @@
       </w:pPr>
     </w:lvl>
   </w:abstractNum>
-  <w:abstractNum w:abstractNumId="4" w15:restartNumberingAfterBreak="0">
+  <w:abstractNum w:abstractNumId="5" w15:restartNumberingAfterBreak="0">
     <w:nsid w:val="16F313BE"/>
     <w:multiLevelType w:val="hybridMultilevel"/>
     <w:tmpl w:val="04CAFB12"/>
@@ -8810,7 +9416,120 @@
       </w:rPr>
     </w:lvl>
   </w:abstractNum>
-  <w:abstractNum w:abstractNumId="5" w15:restartNumberingAfterBreak="0">
+  <w:abstractNum w:abstractNumId="6" w15:restartNumberingAfterBreak="0">
+    <w:nsid w:val="1D9B08E9"/>
+    <w:multiLevelType w:val="hybridMultilevel"/>
+    <w:tmpl w:val="088C58A2"/>
+    <w:lvl w:ilvl="0" w:tplc="08090001">
+      <w:start w:val="1"/>
+      <w:numFmt w:val="bullet"/>
+      <w:lvlText w:val=""/>
+      <w:lvlJc w:val="left"/>
+      <w:pPr>
+        <w:ind w:left="720" w:hanging="360"/>
+      </w:pPr>
+      <w:rPr>
+        <w:rFonts w:ascii="Symbol" w:hAnsi="Symbol" w:hint="default"/>
+      </w:rPr>
+    </w:lvl>
+    <w:lvl w:ilvl="1" w:tplc="08090003" w:tentative="1">
+      <w:start w:val="1"/>
+      <w:numFmt w:val="bullet"/>
+      <w:lvlText w:val="o"/>
+      <w:lvlJc w:val="left"/>
+      <w:pPr>
+        <w:ind w:left="1440" w:hanging="360"/>
+      </w:pPr>
+      <w:rPr>
+        <w:rFonts w:ascii="Courier New" w:hAnsi="Courier New" w:cs="Courier New" w:hint="default"/>
+      </w:rPr>
+    </w:lvl>
+    <w:lvl w:ilvl="2" w:tplc="08090005" w:tentative="1">
+      <w:start w:val="1"/>
+      <w:numFmt w:val="bullet"/>
+      <w:lvlText w:val=""/>
+      <w:lvlJc w:val="left"/>
+      <w:pPr>
+        <w:ind w:left="2160" w:hanging="360"/>
+      </w:pPr>
+      <w:rPr>
+        <w:rFonts w:ascii="Wingdings" w:hAnsi="Wingdings" w:hint="default"/>
+      </w:rPr>
+    </w:lvl>
+    <w:lvl w:ilvl="3" w:tplc="08090001" w:tentative="1">
+      <w:start w:val="1"/>
+      <w:numFmt w:val="bullet"/>
+      <w:lvlText w:val=""/>
+      <w:lvlJc w:val="left"/>
+      <w:pPr>
+        <w:ind w:left="2880" w:hanging="360"/>
+      </w:pPr>
+      <w:rPr>
+        <w:rFonts w:ascii="Symbol" w:hAnsi="Symbol" w:hint="default"/>
+      </w:rPr>
+    </w:lvl>
+    <w:lvl w:ilvl="4" w:tplc="08090003" w:tentative="1">
+      <w:start w:val="1"/>
+      <w:numFmt w:val="bullet"/>
+      <w:lvlText w:val="o"/>
+      <w:lvlJc w:val="left"/>
+      <w:pPr>
+        <w:ind w:left="3600" w:hanging="360"/>
+      </w:pPr>
+      <w:rPr>
+        <w:rFonts w:ascii="Courier New" w:hAnsi="Courier New" w:cs="Courier New" w:hint="default"/>
+      </w:rPr>
+    </w:lvl>
+    <w:lvl w:ilvl="5" w:tplc="08090005" w:tentative="1">
+      <w:start w:val="1"/>
+      <w:numFmt w:val="bullet"/>
+      <w:lvlText w:val=""/>
+      <w:lvlJc w:val="left"/>
+      <w:pPr>
+        <w:ind w:left="4320" w:hanging="360"/>
+      </w:pPr>
+      <w:rPr>
+        <w:rFonts w:ascii="Wingdings" w:hAnsi="Wingdings" w:hint="default"/>
+      </w:rPr>
+    </w:lvl>
+    <w:lvl w:ilvl="6" w:tplc="08090001" w:tentative="1">
+      <w:start w:val="1"/>
+      <w:numFmt w:val="bullet"/>
+      <w:lvlText w:val=""/>
+      <w:lvlJc w:val="left"/>
+      <w:pPr>
+        <w:ind w:left="5040" w:hanging="360"/>
+      </w:pPr>
+      <w:rPr>
+        <w:rFonts w:ascii="Symbol" w:hAnsi="Symbol" w:hint="default"/>
+      </w:rPr>
+    </w:lvl>
+    <w:lvl w:ilvl="7" w:tplc="08090003" w:tentative="1">
+      <w:start w:val="1"/>
+      <w:numFmt w:val="bullet"/>
+      <w:lvlText w:val="o"/>
+      <w:lvlJc w:val="left"/>
+      <w:pPr>
+        <w:ind w:left="5760" w:hanging="360"/>
+      </w:pPr>
+      <w:rPr>
+        <w:rFonts w:ascii="Courier New" w:hAnsi="Courier New" w:cs="Courier New" w:hint="default"/>
+      </w:rPr>
+    </w:lvl>
+    <w:lvl w:ilvl="8" w:tplc="08090005" w:tentative="1">
+      <w:start w:val="1"/>
+      <w:numFmt w:val="bullet"/>
+      <w:lvlText w:val=""/>
+      <w:lvlJc w:val="left"/>
+      <w:pPr>
+        <w:ind w:left="6480" w:hanging="360"/>
+      </w:pPr>
+      <w:rPr>
+        <w:rFonts w:ascii="Wingdings" w:hAnsi="Wingdings" w:hint="default"/>
+      </w:rPr>
+    </w:lvl>
+  </w:abstractNum>
+  <w:abstractNum w:abstractNumId="7" w15:restartNumberingAfterBreak="0">
     <w:nsid w:val="2185115D"/>
     <w:multiLevelType w:val="hybridMultilevel"/>
     <w:tmpl w:val="D532A0EA"/>
@@ -8923,7 +9642,7 @@
       </w:rPr>
     </w:lvl>
   </w:abstractNum>
-  <w:abstractNum w:abstractNumId="6" w15:restartNumberingAfterBreak="0">
+  <w:abstractNum w:abstractNumId="8" w15:restartNumberingAfterBreak="0">
     <w:nsid w:val="21D80878"/>
     <w:multiLevelType w:val="hybridMultilevel"/>
     <w:tmpl w:val="437685AC"/>
@@ -9031,7 +9750,7 @@
       </w:rPr>
     </w:lvl>
   </w:abstractNum>
-  <w:abstractNum w:abstractNumId="7" w15:restartNumberingAfterBreak="0">
+  <w:abstractNum w:abstractNumId="9" w15:restartNumberingAfterBreak="0">
     <w:nsid w:val="239A0A79"/>
     <w:multiLevelType w:val="hybridMultilevel"/>
     <w:tmpl w:val="F634E596"/>
@@ -9144,7 +9863,7 @@
       </w:rPr>
     </w:lvl>
   </w:abstractNum>
-  <w:abstractNum w:abstractNumId="8" w15:restartNumberingAfterBreak="0">
+  <w:abstractNum w:abstractNumId="10" w15:restartNumberingAfterBreak="0">
     <w:nsid w:val="26AB2B57"/>
     <w:multiLevelType w:val="hybridMultilevel"/>
     <w:tmpl w:val="5AD2805C"/>
@@ -9257,7 +9976,7 @@
       </w:rPr>
     </w:lvl>
   </w:abstractNum>
-  <w:abstractNum w:abstractNumId="9" w15:restartNumberingAfterBreak="0">
+  <w:abstractNum w:abstractNumId="11" w15:restartNumberingAfterBreak="0">
     <w:nsid w:val="30207CEF"/>
     <w:multiLevelType w:val="hybridMultilevel"/>
     <w:tmpl w:val="CDB66088"/>
@@ -9379,7 +10098,7 @@
       </w:rPr>
     </w:lvl>
   </w:abstractNum>
-  <w:abstractNum w:abstractNumId="10" w15:restartNumberingAfterBreak="0">
+  <w:abstractNum w:abstractNumId="12" w15:restartNumberingAfterBreak="0">
     <w:nsid w:val="30933614"/>
     <w:multiLevelType w:val="hybridMultilevel"/>
     <w:tmpl w:val="D0A49CDC"/>
@@ -9492,7 +10211,7 @@
       </w:rPr>
     </w:lvl>
   </w:abstractNum>
-  <w:abstractNum w:abstractNumId="11" w15:restartNumberingAfterBreak="0">
+  <w:abstractNum w:abstractNumId="13" w15:restartNumberingAfterBreak="0">
     <w:nsid w:val="30C36AB9"/>
     <w:multiLevelType w:val="hybridMultilevel"/>
     <w:tmpl w:val="F724D7CC"/>
@@ -9600,7 +10319,7 @@
       </w:rPr>
     </w:lvl>
   </w:abstractNum>
-  <w:abstractNum w:abstractNumId="12" w15:restartNumberingAfterBreak="0">
+  <w:abstractNum w:abstractNumId="14" w15:restartNumberingAfterBreak="0">
     <w:nsid w:val="323D1D9F"/>
     <w:multiLevelType w:val="hybridMultilevel"/>
     <w:tmpl w:val="3E1401DA"/>
@@ -9686,7 +10405,7 @@
       </w:pPr>
     </w:lvl>
   </w:abstractNum>
-  <w:abstractNum w:abstractNumId="13" w15:restartNumberingAfterBreak="0">
+  <w:abstractNum w:abstractNumId="15" w15:restartNumberingAfterBreak="0">
     <w:nsid w:val="33451C29"/>
     <w:multiLevelType w:val="hybridMultilevel"/>
     <w:tmpl w:val="9CC25E7E"/>
@@ -9799,7 +10518,7 @@
       </w:rPr>
     </w:lvl>
   </w:abstractNum>
-  <w:abstractNum w:abstractNumId="14" w15:restartNumberingAfterBreak="0">
+  <w:abstractNum w:abstractNumId="16" w15:restartNumberingAfterBreak="0">
     <w:nsid w:val="3FD17E04"/>
     <w:multiLevelType w:val="hybridMultilevel"/>
     <w:tmpl w:val="7F429440"/>
@@ -9911,7 +10630,7 @@
       </w:rPr>
     </w:lvl>
   </w:abstractNum>
-  <w:abstractNum w:abstractNumId="15" w15:restartNumberingAfterBreak="0">
+  <w:abstractNum w:abstractNumId="17" w15:restartNumberingAfterBreak="0">
     <w:nsid w:val="4346218A"/>
     <w:multiLevelType w:val="hybridMultilevel"/>
     <w:tmpl w:val="2D0EF85C"/>
@@ -10003,7 +10722,7 @@
       </w:pPr>
     </w:lvl>
   </w:abstractNum>
-  <w:abstractNum w:abstractNumId="16" w15:restartNumberingAfterBreak="0">
+  <w:abstractNum w:abstractNumId="18" w15:restartNumberingAfterBreak="0">
     <w:nsid w:val="439E3657"/>
     <w:multiLevelType w:val="hybridMultilevel"/>
     <w:tmpl w:val="A6883E58"/>
@@ -10095,7 +10814,7 @@
       </w:pPr>
     </w:lvl>
   </w:abstractNum>
-  <w:abstractNum w:abstractNumId="17" w15:restartNumberingAfterBreak="0">
+  <w:abstractNum w:abstractNumId="19" w15:restartNumberingAfterBreak="0">
     <w:nsid w:val="5641353A"/>
     <w:multiLevelType w:val="hybridMultilevel"/>
     <w:tmpl w:val="5B38CD06"/>
@@ -10187,7 +10906,7 @@
       </w:pPr>
     </w:lvl>
   </w:abstractNum>
-  <w:abstractNum w:abstractNumId="18" w15:restartNumberingAfterBreak="0">
+  <w:abstractNum w:abstractNumId="20" w15:restartNumberingAfterBreak="0">
     <w:nsid w:val="59375986"/>
     <w:multiLevelType w:val="hybridMultilevel"/>
     <w:tmpl w:val="D83E5BF8"/>
@@ -10303,7 +11022,7 @@
       </w:rPr>
     </w:lvl>
   </w:abstractNum>
-  <w:abstractNum w:abstractNumId="19" w15:restartNumberingAfterBreak="0">
+  <w:abstractNum w:abstractNumId="21" w15:restartNumberingAfterBreak="0">
     <w:nsid w:val="59A85A82"/>
     <w:multiLevelType w:val="hybridMultilevel"/>
     <w:tmpl w:val="E702D896"/>
@@ -10395,7 +11114,7 @@
       </w:pPr>
     </w:lvl>
   </w:abstractNum>
-  <w:abstractNum w:abstractNumId="20" w15:restartNumberingAfterBreak="0">
+  <w:abstractNum w:abstractNumId="22" w15:restartNumberingAfterBreak="0">
     <w:nsid w:val="59C11323"/>
     <w:multiLevelType w:val="hybridMultilevel"/>
     <w:tmpl w:val="BF3CE6E2"/>
@@ -10487,7 +11206,7 @@
       </w:pPr>
     </w:lvl>
   </w:abstractNum>
-  <w:abstractNum w:abstractNumId="21" w15:restartNumberingAfterBreak="0">
+  <w:abstractNum w:abstractNumId="23" w15:restartNumberingAfterBreak="0">
     <w:nsid w:val="5AB1041A"/>
     <w:multiLevelType w:val="hybridMultilevel"/>
     <w:tmpl w:val="147E9C22"/>
@@ -10595,7 +11314,7 @@
       </w:rPr>
     </w:lvl>
   </w:abstractNum>
-  <w:abstractNum w:abstractNumId="22" w15:restartNumberingAfterBreak="0">
+  <w:abstractNum w:abstractNumId="24" w15:restartNumberingAfterBreak="0">
     <w:nsid w:val="5BE701F8"/>
     <w:multiLevelType w:val="hybridMultilevel"/>
     <w:tmpl w:val="40E03960"/>
@@ -10711,7 +11430,7 @@
       </w:rPr>
     </w:lvl>
   </w:abstractNum>
-  <w:abstractNum w:abstractNumId="23" w15:restartNumberingAfterBreak="0">
+  <w:abstractNum w:abstractNumId="25" w15:restartNumberingAfterBreak="0">
     <w:nsid w:val="5C6B4C39"/>
     <w:multiLevelType w:val="hybridMultilevel"/>
     <w:tmpl w:val="BE0EAA0C"/>
@@ -10824,7 +11543,7 @@
       </w:rPr>
     </w:lvl>
   </w:abstractNum>
-  <w:abstractNum w:abstractNumId="24" w15:restartNumberingAfterBreak="0">
+  <w:abstractNum w:abstractNumId="26" w15:restartNumberingAfterBreak="0">
     <w:nsid w:val="5ED90026"/>
     <w:multiLevelType w:val="hybridMultilevel"/>
     <w:tmpl w:val="ABC67E7C"/>
@@ -10917,7 +11636,7 @@
       </w:pPr>
     </w:lvl>
   </w:abstractNum>
-  <w:abstractNum w:abstractNumId="25" w15:restartNumberingAfterBreak="0">
+  <w:abstractNum w:abstractNumId="27" w15:restartNumberingAfterBreak="0">
     <w:nsid w:val="5F366FAB"/>
     <w:multiLevelType w:val="hybridMultilevel"/>
     <w:tmpl w:val="6AD61A74"/>
@@ -11029,7 +11748,7 @@
       </w:rPr>
     </w:lvl>
   </w:abstractNum>
-  <w:abstractNum w:abstractNumId="26" w15:restartNumberingAfterBreak="0">
+  <w:abstractNum w:abstractNumId="28" w15:restartNumberingAfterBreak="0">
     <w:nsid w:val="5F8F2B4A"/>
     <w:multiLevelType w:val="hybridMultilevel"/>
     <w:tmpl w:val="92AAF18E"/>
@@ -11141,7 +11860,7 @@
       </w:rPr>
     </w:lvl>
   </w:abstractNum>
-  <w:abstractNum w:abstractNumId="27" w15:restartNumberingAfterBreak="0">
+  <w:abstractNum w:abstractNumId="29" w15:restartNumberingAfterBreak="0">
     <w:nsid w:val="630D2B1A"/>
     <w:multiLevelType w:val="hybridMultilevel"/>
     <w:tmpl w:val="5BB0DEAA"/>
@@ -11227,7 +11946,7 @@
       </w:pPr>
     </w:lvl>
   </w:abstractNum>
-  <w:abstractNum w:abstractNumId="28" w15:restartNumberingAfterBreak="0">
+  <w:abstractNum w:abstractNumId="30" w15:restartNumberingAfterBreak="0">
     <w:nsid w:val="63CA0766"/>
     <w:multiLevelType w:val="hybridMultilevel"/>
     <w:tmpl w:val="A7CE22BE"/>
@@ -11340,7 +12059,7 @@
       </w:rPr>
     </w:lvl>
   </w:abstractNum>
-  <w:abstractNum w:abstractNumId="29" w15:restartNumberingAfterBreak="0">
+  <w:abstractNum w:abstractNumId="31" w15:restartNumberingAfterBreak="0">
     <w:nsid w:val="68B64B5F"/>
     <w:multiLevelType w:val="hybridMultilevel"/>
     <w:tmpl w:val="A8A084D6"/>
@@ -11429,7 +12148,7 @@
       </w:pPr>
     </w:lvl>
   </w:abstractNum>
-  <w:abstractNum w:abstractNumId="30" w15:restartNumberingAfterBreak="0">
+  <w:abstractNum w:abstractNumId="32" w15:restartNumberingAfterBreak="0">
     <w:nsid w:val="6C79353E"/>
     <w:multiLevelType w:val="hybridMultilevel"/>
     <w:tmpl w:val="A0EAA114"/>
@@ -11521,7 +12240,7 @@
       </w:pPr>
     </w:lvl>
   </w:abstractNum>
-  <w:abstractNum w:abstractNumId="31" w15:restartNumberingAfterBreak="0">
+  <w:abstractNum w:abstractNumId="33" w15:restartNumberingAfterBreak="0">
     <w:nsid w:val="71E36590"/>
     <w:multiLevelType w:val="hybridMultilevel"/>
     <w:tmpl w:val="B4C4793E"/>
@@ -11634,7 +12353,7 @@
       </w:rPr>
     </w:lvl>
   </w:abstractNum>
-  <w:abstractNum w:abstractNumId="32" w15:restartNumberingAfterBreak="0">
+  <w:abstractNum w:abstractNumId="34" w15:restartNumberingAfterBreak="0">
     <w:nsid w:val="724810F3"/>
     <w:multiLevelType w:val="hybridMultilevel"/>
     <w:tmpl w:val="DD54735C"/>
@@ -11742,7 +12461,7 @@
       </w:rPr>
     </w:lvl>
   </w:abstractNum>
-  <w:abstractNum w:abstractNumId="33" w15:restartNumberingAfterBreak="0">
+  <w:abstractNum w:abstractNumId="35" w15:restartNumberingAfterBreak="0">
     <w:nsid w:val="75C25D8D"/>
     <w:multiLevelType w:val="hybridMultilevel"/>
     <w:tmpl w:val="1DD6EAAA"/>
@@ -11836,7 +12555,7 @@
       </w:pPr>
     </w:lvl>
   </w:abstractNum>
-  <w:abstractNum w:abstractNumId="34" w15:restartNumberingAfterBreak="0">
+  <w:abstractNum w:abstractNumId="36" w15:restartNumberingAfterBreak="0">
     <w:nsid w:val="772C1B07"/>
     <w:multiLevelType w:val="hybridMultilevel"/>
     <w:tmpl w:val="2A22A136"/>
@@ -11927,109 +12646,115 @@
     </w:lvl>
   </w:abstractNum>
   <w:num w:numId="1">
+    <w:abstractNumId w:val="20"/>
+  </w:num>
+  <w:num w:numId="2">
+    <w:abstractNumId w:val="25"/>
+  </w:num>
+  <w:num w:numId="3">
+    <w:abstractNumId w:val="12"/>
+  </w:num>
+  <w:num w:numId="4">
+    <w:abstractNumId w:val="29"/>
+  </w:num>
+  <w:num w:numId="5">
+    <w:abstractNumId w:val="31"/>
+  </w:num>
+  <w:num w:numId="6">
+    <w:abstractNumId w:val="5"/>
+  </w:num>
+  <w:num w:numId="7">
+    <w:abstractNumId w:val="2"/>
+  </w:num>
+  <w:num w:numId="8">
+    <w:abstractNumId w:val="34"/>
+  </w:num>
+  <w:num w:numId="9">
+    <w:abstractNumId w:val="9"/>
+  </w:num>
+  <w:num w:numId="10">
+    <w:abstractNumId w:val="23"/>
+  </w:num>
+  <w:num w:numId="11">
+    <w:abstractNumId w:val="13"/>
+  </w:num>
+  <w:num w:numId="12">
+    <w:abstractNumId w:val="21"/>
+  </w:num>
+  <w:num w:numId="13">
+    <w:abstractNumId w:val="17"/>
+  </w:num>
+  <w:num w:numId="14">
+    <w:abstractNumId w:val="19"/>
+  </w:num>
+  <w:num w:numId="15">
+    <w:abstractNumId w:val="3"/>
+  </w:num>
+  <w:num w:numId="16">
     <w:abstractNumId w:val="18"/>
   </w:num>
-  <w:num w:numId="2">
-    <w:abstractNumId w:val="23"/>
+  <w:num w:numId="17">
+    <w:abstractNumId w:val="32"/>
   </w:num>
-  <w:num w:numId="3">
+  <w:num w:numId="18">
+    <w:abstractNumId w:val="15"/>
+  </w:num>
+  <w:num w:numId="19">
+    <w:abstractNumId w:val="27"/>
+  </w:num>
+  <w:num w:numId="20">
+    <w:abstractNumId w:val="11"/>
+  </w:num>
+  <w:num w:numId="21">
+    <w:abstractNumId w:val="24"/>
+  </w:num>
+  <w:num w:numId="22">
+    <w:abstractNumId w:val="8"/>
+  </w:num>
+  <w:num w:numId="23">
+    <w:abstractNumId w:val="22"/>
+  </w:num>
+  <w:num w:numId="24">
     <w:abstractNumId w:val="10"/>
   </w:num>
-  <w:num w:numId="4">
-    <w:abstractNumId w:val="27"/>
+  <w:num w:numId="25">
+    <w:abstractNumId w:val="33"/>
   </w:num>
-  <w:num w:numId="5">
-    <w:abstractNumId w:val="29"/>
+  <w:num w:numId="26">
+    <w:abstractNumId w:val="26"/>
   </w:num>
-  <w:num w:numId="6">
+  <w:num w:numId="27">
     <w:abstractNumId w:val="4"/>
   </w:num>
-  <w:num w:numId="7">
+  <w:num w:numId="28">
+    <w:abstractNumId w:val="28"/>
+  </w:num>
+  <w:num w:numId="29">
+    <w:abstractNumId w:val="16"/>
+  </w:num>
+  <w:num w:numId="30">
+    <w:abstractNumId w:val="14"/>
+  </w:num>
+  <w:num w:numId="31">
+    <w:abstractNumId w:val="35"/>
+  </w:num>
+  <w:num w:numId="32">
     <w:abstractNumId w:val="1"/>
   </w:num>
-  <w:num w:numId="8">
-    <w:abstractNumId w:val="32"/>
-  </w:num>
-  <w:num w:numId="9">
+  <w:num w:numId="33">
     <w:abstractNumId w:val="7"/>
   </w:num>
-  <w:num w:numId="10">
-    <w:abstractNumId w:val="21"/>
+  <w:num w:numId="34">
+    <w:abstractNumId w:val="36"/>
   </w:num>
-  <w:num w:numId="11">
-    <w:abstractNumId w:val="11"/>
-  </w:num>
-  <w:num w:numId="12">
-    <w:abstractNumId w:val="19"/>
-  </w:num>
-  <w:num w:numId="13">
-    <w:abstractNumId w:val="15"/>
-  </w:num>
-  <w:num w:numId="14">
-    <w:abstractNumId w:val="17"/>
-  </w:num>
-  <w:num w:numId="15">
-    <w:abstractNumId w:val="2"/>
-  </w:num>
-  <w:num w:numId="16">
-    <w:abstractNumId w:val="16"/>
-  </w:num>
-  <w:num w:numId="17">
+  <w:num w:numId="35">
     <w:abstractNumId w:val="30"/>
   </w:num>
-  <w:num w:numId="18">
-    <w:abstractNumId w:val="13"/>
-  </w:num>
-  <w:num w:numId="19">
-    <w:abstractNumId w:val="25"/>
-  </w:num>
-  <w:num w:numId="20">
-    <w:abstractNumId w:val="9"/>
-  </w:num>
-  <w:num w:numId="21">
-    <w:abstractNumId w:val="22"/>
-  </w:num>
-  <w:num w:numId="22">
-    <w:abstractNumId w:val="6"/>
-  </w:num>
-  <w:num w:numId="23">
-    <w:abstractNumId w:val="20"/>
-  </w:num>
-  <w:num w:numId="24">
-    <w:abstractNumId w:val="8"/>
-  </w:num>
-  <w:num w:numId="25">
-    <w:abstractNumId w:val="31"/>
-  </w:num>
-  <w:num w:numId="26">
-    <w:abstractNumId w:val="24"/>
-  </w:num>
-  <w:num w:numId="27">
-    <w:abstractNumId w:val="3"/>
-  </w:num>
-  <w:num w:numId="28">
-    <w:abstractNumId w:val="26"/>
-  </w:num>
-  <w:num w:numId="29">
-    <w:abstractNumId w:val="14"/>
-  </w:num>
-  <w:num w:numId="30">
-    <w:abstractNumId w:val="12"/>
-  </w:num>
-  <w:num w:numId="31">
-    <w:abstractNumId w:val="33"/>
-  </w:num>
-  <w:num w:numId="32">
+  <w:num w:numId="36">
     <w:abstractNumId w:val="0"/>
   </w:num>
-  <w:num w:numId="33">
-    <w:abstractNumId w:val="5"/>
-  </w:num>
-  <w:num w:numId="34">
-    <w:abstractNumId w:val="34"/>
-  </w:num>
-  <w:num w:numId="35">
-    <w:abstractNumId w:val="28"/>
+  <w:num w:numId="37">
+    <w:abstractNumId w:val="6"/>
   </w:num>
 </w:numbering>
 </file>
@@ -12720,7 +13445,6 @@
     <w:basedOn w:val="Normal"/>
     <w:link w:val="HeaderChar"/>
     <w:uiPriority w:val="99"/>
-    <w:semiHidden/>
     <w:unhideWhenUsed/>
     <w:rsid w:val="00911345"/>
     <w:pPr>
@@ -12735,7 +13459,6 @@
     <w:basedOn w:val="DefaultParagraphFont"/>
     <w:link w:val="Header"/>
     <w:uiPriority w:val="99"/>
-    <w:semiHidden/>
     <w:rsid w:val="00911345"/>
     <w:rPr>
       <w:rFonts w:ascii="Verdana" w:eastAsia="Verdana" w:hAnsi="Verdana" w:cs="Verdana"/>
@@ -12746,7 +13469,6 @@
     <w:basedOn w:val="Normal"/>
     <w:link w:val="FooterChar"/>
     <w:uiPriority w:val="99"/>
-    <w:semiHidden/>
     <w:unhideWhenUsed/>
     <w:rsid w:val="00911345"/>
     <w:pPr>
@@ -12761,7 +13483,6 @@
     <w:basedOn w:val="DefaultParagraphFont"/>
     <w:link w:val="Footer"/>
     <w:uiPriority w:val="99"/>
-    <w:semiHidden/>
     <w:rsid w:val="00911345"/>
     <w:rPr>
       <w:rFonts w:ascii="Verdana" w:eastAsia="Verdana" w:hAnsi="Verdana" w:cs="Verdana"/>

</xml_diff>

<commit_message>
Some additional tweaks to body of assignment
</commit_message>
<xml_diff>
--- a/GAM320/1/gam320-assignment-1-brief.docx
+++ b/GAM320/1/gam320-assignment-1-brief.docx
@@ -1028,19 +1028,55 @@
               <w:rPr>
                 <w:noProof/>
               </w:rPr>
+              <w:instrText xml:space="preserve"> INCLUDEPICTURE  "https://encrypted-tbn0.gstatic.com/images?q=tbn:ANd9GcS0oMo50big2O6ysQEyySaF8tdBSWrkMra-tJZGpBOlotmqtKApng" \* MERGEFORMATINET </w:instrText>
+            </w:r>
+            <w:r>
+              <w:rPr>
+                <w:noProof/>
+              </w:rPr>
+              <w:fldChar w:fldCharType="separate"/>
+            </w:r>
+            <w:r>
+              <w:rPr>
+                <w:noProof/>
+              </w:rPr>
+              <w:fldChar w:fldCharType="begin"/>
+            </w:r>
+            <w:r>
+              <w:rPr>
+                <w:noProof/>
+              </w:rPr>
+              <w:instrText xml:space="preserve"> INCLUDEPICTURE  "https://encrypted-tbn0.gstatic.com/images?q=tbn:ANd9GcS0oMo50big2O6ysQEyySaF8tdBSWrkMra-tJZGpBOlotmqtKApng" \* MERGEFORMATINET </w:instrText>
+            </w:r>
+            <w:r>
+              <w:rPr>
+                <w:noProof/>
+              </w:rPr>
+              <w:fldChar w:fldCharType="separate"/>
+            </w:r>
+            <w:r>
+              <w:rPr>
+                <w:noProof/>
+              </w:rPr>
+              <w:fldChar w:fldCharType="begin"/>
+            </w:r>
+            <w:r>
+              <w:rPr>
+                <w:noProof/>
+              </w:rPr>
               <w:instrText xml:space="preserve"> </w:instrText>
             </w:r>
             <w:r>
               <w:rPr>
                 <w:noProof/>
               </w:rPr>
-              <w:instrText>INCLUDEPICTURE  "https://encrypted-tbn0.gstatic.com/images?q=tbn:ANd9GcS0oMo50big2O6ysQEyySaF8tdBSWrkMra-tJZGpBOlotmqtKApng" \*</w:instrText>
+              <w:instrText>INCLUDEPICTURE  "https://encrypted-tbn0.gstatic.com/images?q=tbn:ANd9GcS0oMo</w:instrText>
             </w:r>
             <w:r>
               <w:rPr>
                 <w:noProof/>
               </w:rPr>
-              <w:instrText xml:space="preserve"> MERGEFORMATINET</w:instrText>
+              <w:instrText>50big2O6ysQEyySaF8tdBSWrkMra-tJZGpBOlotmqtKApng" \* MERGEFORMATINET</w:instrText>
             </w:r>
             <w:r>
               <w:rPr>
@@ -1138,6 +1174,18 @@
               <w:fldChar w:fldCharType="end"/>
             </w:r>
             <w:r>
+              <w:rPr>
+                <w:noProof/>
+              </w:rPr>
+              <w:fldChar w:fldCharType="end"/>
+            </w:r>
+            <w:r>
+              <w:rPr>
+                <w:noProof/>
+              </w:rPr>
+              <w:fldChar w:fldCharType="end"/>
+            </w:r>
+            <w:r>
               <w:fldChar w:fldCharType="end"/>
             </w:r>
           </w:p>
@@ -1431,6 +1479,42 @@
               <w:rPr>
                 <w:noProof/>
               </w:rPr>
+              <w:instrText xml:space="preserve"> INCLUDEPICTURE  "https://encrypted-tbn0.gstatic.com/images?q=tbn:ANd9GcRxv9iMOOso5joceMOrGNsGn2KwE6geIjZgV7-2kozk1DYs0Cns" \* MERGEFORMATINET </w:instrText>
+            </w:r>
+            <w:r>
+              <w:rPr>
+                <w:noProof/>
+              </w:rPr>
+              <w:fldChar w:fldCharType="separate"/>
+            </w:r>
+            <w:r>
+              <w:rPr>
+                <w:noProof/>
+              </w:rPr>
+              <w:fldChar w:fldCharType="begin"/>
+            </w:r>
+            <w:r>
+              <w:rPr>
+                <w:noProof/>
+              </w:rPr>
+              <w:instrText xml:space="preserve"> INCLUDEPICTURE  "https://encrypted-tbn0.gstatic.com/images?q=tbn:ANd9GcRxv9iMOOso5joceMOrGNsGn2KwE6geIjZgV7-2kozk1DYs0Cns" \* MERGEFORMATINET </w:instrText>
+            </w:r>
+            <w:r>
+              <w:rPr>
+                <w:noProof/>
+              </w:rPr>
+              <w:fldChar w:fldCharType="separate"/>
+            </w:r>
+            <w:r>
+              <w:rPr>
+                <w:noProof/>
+              </w:rPr>
+              <w:fldChar w:fldCharType="begin"/>
+            </w:r>
+            <w:r>
+              <w:rPr>
+                <w:noProof/>
+              </w:rPr>
               <w:instrText xml:space="preserve"> </w:instrText>
             </w:r>
             <w:r>
@@ -1460,6 +1544,18 @@
                   <v:imagedata r:id="rId12" r:href="rId13"/>
                 </v:shape>
               </w:pict>
+            </w:r>
+            <w:r>
+              <w:rPr>
+                <w:noProof/>
+              </w:rPr>
+              <w:fldChar w:fldCharType="end"/>
+            </w:r>
+            <w:r>
+              <w:rPr>
+                <w:noProof/>
+              </w:rPr>
+              <w:fldChar w:fldCharType="end"/>
             </w:r>
             <w:r>
               <w:rPr>
@@ -1659,7 +1755,19 @@
               <w:rPr>
                 <w:szCs w:val="22"/>
               </w:rPr>
-              <w:t xml:space="preserve"> develop a game as part of a team and </w:t>
+              <w:t xml:space="preserve"> develop a </w:t>
+            </w:r>
+            <w:r>
+              <w:rPr>
+                <w:szCs w:val="22"/>
+              </w:rPr>
+              <w:t xml:space="preserve">prototype </w:t>
+            </w:r>
+            <w:r>
+              <w:rPr>
+                <w:szCs w:val="22"/>
+              </w:rPr>
+              <w:t xml:space="preserve">game as part of a team and </w:t>
             </w:r>
             <w:r>
               <w:rPr>
@@ -1784,12 +1892,14 @@
               </w:rPr>
               <w:t xml:space="preserve"> </w:t>
             </w:r>
-            <w:r>
+          </w:p>
+          <w:p>
+            <w:pPr>
+              <w:pStyle w:val="BodyText"/>
               <w:rPr>
                 <w:szCs w:val="22"/>
               </w:rPr>
-              <w:t xml:space="preserve">Your supervisor meeting details will be stored on the Falmouth timetable, make sure to attend these. </w:t>
-            </w:r>
+            </w:pPr>
           </w:p>
           <w:p>
             <w:pPr>
@@ -1802,13 +1912,101 @@
               <w:rPr>
                 <w:szCs w:val="22"/>
               </w:rPr>
+              <w:t xml:space="preserve">Each week you should attend </w:t>
+            </w:r>
+            <w:r>
+              <w:rPr>
+                <w:szCs w:val="22"/>
+              </w:rPr>
+              <w:t>supervisor meeting</w:t>
+            </w:r>
+            <w:r>
+              <w:rPr>
+                <w:szCs w:val="22"/>
+              </w:rPr>
+              <w:t>, the</w:t>
+            </w:r>
+            <w:r>
+              <w:rPr>
+                <w:szCs w:val="22"/>
+              </w:rPr>
+              <w:t xml:space="preserve"> details</w:t>
+            </w:r>
+            <w:r>
+              <w:rPr>
+                <w:szCs w:val="22"/>
+              </w:rPr>
+              <w:t xml:space="preserve"> of these</w:t>
+            </w:r>
+            <w:r>
+              <w:rPr>
+                <w:szCs w:val="22"/>
+              </w:rPr>
+              <w:t xml:space="preserve"> will be stored on the Falmouth timetable</w:t>
+            </w:r>
+            <w:r>
+              <w:rPr>
+                <w:szCs w:val="22"/>
+              </w:rPr>
+              <w:t>. You should attend every supervisor meeting, as attendance at these sessions are monitored as normal.</w:t>
+            </w:r>
+          </w:p>
+          <w:p>
+            <w:pPr>
+              <w:pStyle w:val="BodyText"/>
+              <w:rPr>
+                <w:szCs w:val="22"/>
+              </w:rPr>
+            </w:pPr>
+          </w:p>
+          <w:p>
+            <w:pPr>
+              <w:pStyle w:val="BodyText"/>
+              <w:rPr>
+                <w:szCs w:val="22"/>
+              </w:rPr>
+            </w:pPr>
+            <w:r>
+              <w:rPr>
+                <w:szCs w:val="22"/>
+              </w:rPr>
               <w:t xml:space="preserve">There are two types of project meeting: a project review / planning session and an individual review. </w:t>
             </w:r>
-            <w:r>
+          </w:p>
+          <w:p>
+            <w:pPr>
+              <w:pStyle w:val="BodyText"/>
               <w:rPr>
                 <w:szCs w:val="22"/>
               </w:rPr>
-              <w:t>In the individual review, you and your teammates will review each other’s approaches to work over the last sprint using</w:t>
+            </w:pPr>
+          </w:p>
+          <w:p>
+            <w:pPr>
+              <w:pStyle w:val="BodyText"/>
+              <w:rPr>
+                <w:szCs w:val="22"/>
+              </w:rPr>
+            </w:pPr>
+            <w:r>
+              <w:rPr>
+                <w:szCs w:val="22"/>
+              </w:rPr>
+              <w:t xml:space="preserve">In the </w:t>
+            </w:r>
+            <w:r>
+              <w:rPr>
+                <w:b/>
+                <w:bCs/>
+                <w:szCs w:val="22"/>
+              </w:rPr>
+              <w:t>individual review</w:t>
+            </w:r>
+            <w:r>
+              <w:rPr>
+                <w:szCs w:val="22"/>
+              </w:rPr>
+              <w:t>, you and your teammates will review each other’s approaches to work over the last sprint using</w:t>
             </w:r>
             <w:r>
               <w:rPr>
@@ -1892,7 +2090,7 @@
               <w:rPr>
                 <w:szCs w:val="22"/>
               </w:rPr>
-              <w:t xml:space="preserve">Assessment for the first three weeks will be </w:t>
+              <w:t xml:space="preserve">In the </w:t>
             </w:r>
             <w:r>
               <w:rPr>
@@ -1900,41 +2098,69 @@
                 <w:bCs/>
                 <w:szCs w:val="22"/>
               </w:rPr>
-              <w:t>formative</w:t>
-            </w:r>
-            <w:r>
-              <w:rPr>
+              <w:t xml:space="preserve">project </w:t>
+            </w:r>
+            <w:r>
+              <w:rPr>
+                <w:b/>
+                <w:bCs/>
                 <w:szCs w:val="22"/>
               </w:rPr>
-              <w:t xml:space="preserve"> and will not count towards your grade for the module.</w:t>
-            </w:r>
-          </w:p>
-          <w:p>
-            <w:pPr>
-              <w:pStyle w:val="BodyText"/>
+              <w:t>review / planning session</w:t>
+            </w:r>
+            <w:r>
               <w:rPr>
                 <w:szCs w:val="22"/>
               </w:rPr>
-            </w:pPr>
-          </w:p>
-          <w:p>
-            <w:pPr>
-              <w:pStyle w:val="BodyText"/>
+              <w:t>, your team will showcase work undertaken on the most recent sprint and present the forthcoming sprint.</w:t>
+            </w:r>
+            <w:r>
               <w:rPr>
                 <w:szCs w:val="22"/>
               </w:rPr>
-            </w:pPr>
-            <w:r>
-              <w:rPr>
+              <w:t xml:space="preserve"> This work should be a </w:t>
+            </w:r>
+            <w:r>
+              <w:rPr>
+                <w:b/>
+                <w:bCs/>
                 <w:szCs w:val="22"/>
               </w:rPr>
-              <w:t>In the review / planning session, your team will showcase work undertaken on the most recent sprint and present the forthcoming sprint.</w:t>
-            </w:r>
-            <w:r>
-              <w:rPr>
+              <w:t xml:space="preserve">working </w:t>
+            </w:r>
+            <w:r>
+              <w:rPr>
+                <w:b/>
+                <w:bCs/>
                 <w:szCs w:val="22"/>
               </w:rPr>
-              <w:t xml:space="preserve"> This work should be a working build, however works in progress can also be showcased in addition to the build.</w:t>
+              <w:t>build,</w:t>
+            </w:r>
+            <w:r>
+              <w:rPr>
+                <w:szCs w:val="22"/>
+              </w:rPr>
+              <w:t xml:space="preserve"> however,</w:t>
+            </w:r>
+            <w:r>
+              <w:rPr>
+                <w:szCs w:val="22"/>
+              </w:rPr>
+              <w:t xml:space="preserve"> </w:t>
+            </w:r>
+            <w:r>
+              <w:rPr>
+                <w:b/>
+                <w:bCs/>
+                <w:szCs w:val="22"/>
+              </w:rPr>
+              <w:t>works in progress</w:t>
+            </w:r>
+            <w:r>
+              <w:rPr>
+                <w:szCs w:val="22"/>
+              </w:rPr>
+              <w:t xml:space="preserve"> can also be showcased in addition to the build.</w:t>
             </w:r>
             <w:r>
               <w:rPr>
@@ -2006,6 +2232,72 @@
               <w:rPr>
                 <w:szCs w:val="22"/>
               </w:rPr>
+              <w:t xml:space="preserve">Assessment for the </w:t>
+            </w:r>
+            <w:r>
+              <w:rPr>
+                <w:b/>
+                <w:bCs/>
+                <w:szCs w:val="22"/>
+              </w:rPr>
+              <w:t xml:space="preserve">first </w:t>
+            </w:r>
+            <w:r>
+              <w:rPr>
+                <w:b/>
+                <w:bCs/>
+                <w:szCs w:val="22"/>
+              </w:rPr>
+              <w:t>two</w:t>
+            </w:r>
+            <w:r>
+              <w:rPr>
+                <w:b/>
+                <w:bCs/>
+                <w:szCs w:val="22"/>
+              </w:rPr>
+              <w:t xml:space="preserve"> weeks</w:t>
+            </w:r>
+            <w:r>
+              <w:rPr>
+                <w:szCs w:val="22"/>
+              </w:rPr>
+              <w:t xml:space="preserve"> will be </w:t>
+            </w:r>
+            <w:r>
+              <w:rPr>
+                <w:b/>
+                <w:bCs/>
+                <w:szCs w:val="22"/>
+              </w:rPr>
+              <w:t>formative</w:t>
+            </w:r>
+            <w:r>
+              <w:rPr>
+                <w:szCs w:val="22"/>
+              </w:rPr>
+              <w:t xml:space="preserve"> and will not count towards your grade for the module.</w:t>
+            </w:r>
+          </w:p>
+          <w:p>
+            <w:pPr>
+              <w:pStyle w:val="BodyText"/>
+              <w:rPr>
+                <w:szCs w:val="22"/>
+              </w:rPr>
+            </w:pPr>
+          </w:p>
+          <w:p>
+            <w:pPr>
+              <w:pStyle w:val="BodyText"/>
+              <w:rPr>
+                <w:szCs w:val="22"/>
+              </w:rPr>
+            </w:pPr>
+            <w:r>
+              <w:rPr>
+                <w:szCs w:val="22"/>
+              </w:rPr>
               <w:t>For more information</w:t>
             </w:r>
             <w:r>
@@ -2044,6 +2336,22 @@
               </w:rPr>
               <w:t xml:space="preserve"> which can be located on the Learning Space for the Module.</w:t>
             </w:r>
+          </w:p>
+          <w:p>
+            <w:pPr>
+              <w:pStyle w:val="BodyText"/>
+              <w:rPr>
+                <w:szCs w:val="22"/>
+              </w:rPr>
+            </w:pPr>
+          </w:p>
+          <w:p>
+            <w:pPr>
+              <w:pStyle w:val="BodyText"/>
+              <w:rPr>
+                <w:szCs w:val="22"/>
+              </w:rPr>
+            </w:pPr>
           </w:p>
           <w:p>
             <w:pPr>
@@ -2085,11 +2393,7 @@
               <w:t>Between timetabled supervision meetings, your team will have allocated space in the Academy to work together and you will have access to staff through the supervised studio practice sessions</w:t>
             </w:r>
             <w:r>
-              <w:t xml:space="preserve"> and tutorials, which can be arranged by </w:t>
-            </w:r>
-            <w:r>
-              <w:lastRenderedPageBreak/>
-              <w:t xml:space="preserve">email if required, </w:t>
+              <w:t xml:space="preserve"> and tutorials, which can be arranged by email if required, </w:t>
             </w:r>
             <w:r>
               <w:t xml:space="preserve"> who will be able to give informal feedback concerning the status and implementation approaches of your project.</w:t>
@@ -2105,7 +2409,10 @@
               <w:pStyle w:val="BodyText"/>
             </w:pPr>
             <w:r>
-              <w:t xml:space="preserve">Please remember to ‘TAP’ your card in for the sessions you attend to ensure that your attendance is recorded. </w:t>
+              <w:t>Please remember to ‘TAP’ your card in for the sessions you attend to ensure that your attendance is recorded</w:t>
+            </w:r>
+            <w:r>
+              <w:t xml:space="preserve"> or if the session is online, please sign into the SEATS attendance system via the Falmouth University Student App.</w:t>
             </w:r>
           </w:p>
           <w:p>
@@ -2406,17 +2713,23 @@
             <w:pPr>
               <w:pStyle w:val="BodyText"/>
               <w:rPr>
+                <w:b/>
+                <w:bCs/>
                 <w:szCs w:val="22"/>
               </w:rPr>
             </w:pPr>
             <w:r>
               <w:rPr>
+                <w:b/>
+                <w:bCs/>
                 <w:szCs w:val="22"/>
               </w:rPr>
               <w:t>This Green Light session will replace your normal supervisor session</w:t>
             </w:r>
             <w:r>
               <w:rPr>
+                <w:b/>
+                <w:bCs/>
                 <w:szCs w:val="22"/>
               </w:rPr>
               <w:t xml:space="preserve"> for this week.</w:t>
@@ -2609,7 +2922,11 @@
               <w:pStyle w:val="BodyText"/>
             </w:pPr>
             <w:r>
-              <w:t>Working as part of a creative team is a very difficult activity and it should come as no surprise that there are likely to be some bumps in the road – as you probably discovered in your 1</w:t>
+              <w:t xml:space="preserve">Working as part of a creative team is a very difficult activity and it should come </w:t>
+            </w:r>
+            <w:r>
+              <w:lastRenderedPageBreak/>
+              <w:t>as no surprise that there are likely to be some bumps in the road – as you probably discovered in your 1</w:t>
             </w:r>
             <w:r>
               <w:rPr>
@@ -2627,9 +2944,20 @@
               <w:t>nd</w:t>
             </w:r>
             <w:r>
-              <w:t xml:space="preserve"> year group projects. The Agile </w:t>
-            </w:r>
-            <w:r>
+              <w:t xml:space="preserve"> year group projects. </w:t>
+            </w:r>
+            <w:r>
+              <w:rPr>
+                <w:b/>
+                <w:bCs/>
+              </w:rPr>
+              <w:t xml:space="preserve">The Agile </w:t>
+            </w:r>
+            <w:r>
+              <w:rPr>
+                <w:b/>
+                <w:bCs/>
+              </w:rPr>
               <w:t>Guidebook</w:t>
             </w:r>
             <w:r>
@@ -2660,6 +2988,19 @@
             <w:r>
               <w:t>If you are having any problems, do not hesitate to talk with your project supervisor.</w:t>
             </w:r>
+            <w:r>
+              <w:t xml:space="preserve"> The process for complaints and dealing with Team issues can be found on the </w:t>
+            </w:r>
+            <w:r>
+              <w:rPr>
+                <w:b/>
+                <w:bCs/>
+              </w:rPr>
+              <w:t>Team Code of Conduct</w:t>
+            </w:r>
+            <w:r>
+              <w:t xml:space="preserve"> which is on the Learning Space for the modules</w:t>
+            </w:r>
           </w:p>
           <w:p>
             <w:pPr>
@@ -2671,7 +3012,6 @@
               <w:pStyle w:val="BodyText"/>
             </w:pPr>
             <w:r>
-              <w:lastRenderedPageBreak/>
               <w:t>Generally, successful projects tend to come from the development team respecting each other and being able to make progress (no matter how small). Remember, that a lot of the things you want to create in your games either won’t work or won’t be enjoyable to play. It is the core advantage of Agile development that using an iterative approach to development allows you to have multiple attempts to get things right.</w:t>
             </w:r>
           </w:p>
@@ -2752,15 +3092,13 @@
               <w:t xml:space="preserve"> accordingly</w:t>
             </w:r>
             <w:r>
-              <w:t xml:space="preserve"> depending on your route or programme of </w:t>
-            </w:r>
-            <w:proofErr w:type="spellStart"/>
-            <w:r>
-              <w:t>stufy</w:t>
-            </w:r>
-            <w:proofErr w:type="spellEnd"/>
-            <w:r>
-              <w:t>.</w:t>
+              <w:t xml:space="preserve"> depending on your route or programme of stu</w:t>
+            </w:r>
+            <w:r>
+              <w:t>d</w:t>
+            </w:r>
+            <w:r>
+              <w:t>y.</w:t>
             </w:r>
           </w:p>
           <w:p>
@@ -3391,7 +3729,15 @@
                 <w:sz w:val="16"/>
                 <w:szCs w:val="16"/>
               </w:rPr>
-              <w:t>20%</w:t>
+              <w:t>10</w:t>
+            </w:r>
+            <w:r>
+              <w:rPr>
+                <w:rFonts w:asciiTheme="minorHAnsi" w:hAnsiTheme="minorHAnsi"/>
+                <w:sz w:val="16"/>
+                <w:szCs w:val="16"/>
+              </w:rPr>
+              <w:t>%</w:t>
             </w:r>
           </w:p>
         </w:tc>
@@ -5143,7 +5489,15 @@
                 <w:sz w:val="16"/>
                 <w:szCs w:val="16"/>
               </w:rPr>
-              <w:t>10%</w:t>
+              <w:t>10</w:t>
+            </w:r>
+            <w:r>
+              <w:rPr>
+                <w:rFonts w:asciiTheme="minorHAnsi" w:hAnsiTheme="minorHAnsi"/>
+                <w:sz w:val="16"/>
+                <w:szCs w:val="16"/>
+              </w:rPr>
+              <w:t>%</w:t>
             </w:r>
           </w:p>
         </w:tc>
@@ -5580,7 +5934,16 @@
                 <w:sz w:val="16"/>
                 <w:szCs w:val="16"/>
               </w:rPr>
-              <w:t>10%</w:t>
+              <w:t>10</w:t>
+            </w:r>
+            <w:r>
+              <w:rPr>
+                <w:rFonts w:asciiTheme="minorHAnsi" w:hAnsiTheme="minorHAnsi"/>
+                <w:bCs/>
+                <w:sz w:val="16"/>
+                <w:szCs w:val="16"/>
+              </w:rPr>
+              <w:t>%</w:t>
             </w:r>
           </w:p>
         </w:tc>
@@ -6725,7 +7088,23 @@
                 <w:sz w:val="16"/>
                 <w:szCs w:val="16"/>
               </w:rPr>
-              <w:t>10%</w:t>
+              <w:t>1</w:t>
+            </w:r>
+            <w:r>
+              <w:rPr>
+                <w:rFonts w:asciiTheme="minorHAnsi" w:hAnsiTheme="minorHAnsi"/>
+                <w:sz w:val="16"/>
+                <w:szCs w:val="16"/>
+              </w:rPr>
+              <w:t>5</w:t>
+            </w:r>
+            <w:r>
+              <w:rPr>
+                <w:rFonts w:asciiTheme="minorHAnsi" w:hAnsiTheme="minorHAnsi"/>
+                <w:sz w:val="16"/>
+                <w:szCs w:val="16"/>
+              </w:rPr>
+              <w:t>%</w:t>
             </w:r>
           </w:p>
         </w:tc>
@@ -7116,7 +7495,23 @@
                 <w:sz w:val="16"/>
                 <w:szCs w:val="16"/>
               </w:rPr>
-              <w:t>10%</w:t>
+              <w:t>1</w:t>
+            </w:r>
+            <w:r>
+              <w:rPr>
+                <w:rFonts w:asciiTheme="minorHAnsi" w:hAnsiTheme="minorHAnsi"/>
+                <w:sz w:val="16"/>
+                <w:szCs w:val="16"/>
+              </w:rPr>
+              <w:t>5</w:t>
+            </w:r>
+            <w:r>
+              <w:rPr>
+                <w:rFonts w:asciiTheme="minorHAnsi" w:hAnsiTheme="minorHAnsi"/>
+                <w:sz w:val="16"/>
+                <w:szCs w:val="16"/>
+              </w:rPr>
+              <w:t>%</w:t>
             </w:r>
           </w:p>
         </w:tc>

</xml_diff>

<commit_message>
Changed Rubric based on feedback
</commit_message>
<xml_diff>
--- a/GAM320/1/gam320-assignment-1-brief.docx
+++ b/GAM320/1/gam320-assignment-1-brief.docx
@@ -1064,19 +1064,31 @@
               <w:rPr>
                 <w:noProof/>
               </w:rPr>
+              <w:instrText xml:space="preserve"> INCLUDEPICTURE  "https://encrypted-tbn0.gstatic.com/images?q=tbn:ANd9GcS0oMo50big2O6ysQEyySaF8tdBSWrkMra-tJZGpBOlotmqtKApng" \* MERGEFORMATINET </w:instrText>
+            </w:r>
+            <w:r>
+              <w:rPr>
+                <w:noProof/>
+              </w:rPr>
+              <w:fldChar w:fldCharType="separate"/>
+            </w:r>
+            <w:r>
+              <w:rPr>
+                <w:noProof/>
+              </w:rPr>
+              <w:fldChar w:fldCharType="begin"/>
+            </w:r>
+            <w:r>
+              <w:rPr>
+                <w:noProof/>
+              </w:rPr>
               <w:instrText xml:space="preserve"> </w:instrText>
             </w:r>
             <w:r>
               <w:rPr>
                 <w:noProof/>
               </w:rPr>
-              <w:instrText>INCLUDEPICTURE  "https://encrypted-tbn0.gstatic.com/images?q=tbn:ANd9GcS0oMo</w:instrText>
-            </w:r>
-            <w:r>
-              <w:rPr>
-                <w:noProof/>
-              </w:rPr>
-              <w:instrText>50big2O6ysQEyySaF8tdBSWrkMra-tJZGpBOlotmqtKApng" \* MERGEFORMATINET</w:instrText>
+              <w:instrText>INCLUDEPICTURE  "https://encrypted-tbn0.gstatic.com/images?q=tbn:ANd9GcS0oMo50big2O6ysQEyySaF8tdBSWrkMra-tJZGpBOlotmqtKApng" \* MERGEFORMATINET</w:instrText>
             </w:r>
             <w:r>
               <w:rPr>
@@ -1186,6 +1198,12 @@
               <w:fldChar w:fldCharType="end"/>
             </w:r>
             <w:r>
+              <w:rPr>
+                <w:noProof/>
+              </w:rPr>
+              <w:fldChar w:fldCharType="end"/>
+            </w:r>
+            <w:r>
               <w:fldChar w:fldCharType="end"/>
             </w:r>
           </w:p>
@@ -1515,6 +1533,24 @@
               <w:rPr>
                 <w:noProof/>
               </w:rPr>
+              <w:instrText xml:space="preserve"> INCLUDEPICTURE  "https://encrypted-tbn0.gstatic.com/images?q=tbn:ANd9GcRxv9iMOOso5joceMOrGNsGn2KwE6geIjZgV7-2kozk1DYs0Cns" \* MERGEFORMATINET </w:instrText>
+            </w:r>
+            <w:r>
+              <w:rPr>
+                <w:noProof/>
+              </w:rPr>
+              <w:fldChar w:fldCharType="separate"/>
+            </w:r>
+            <w:r>
+              <w:rPr>
+                <w:noProof/>
+              </w:rPr>
+              <w:fldChar w:fldCharType="begin"/>
+            </w:r>
+            <w:r>
+              <w:rPr>
+                <w:noProof/>
+              </w:rPr>
               <w:instrText xml:space="preserve"> </w:instrText>
             </w:r>
             <w:r>
@@ -1544,6 +1580,12 @@
                   <v:imagedata r:id="rId12" r:href="rId13"/>
                 </v:shape>
               </w:pict>
+            </w:r>
+            <w:r>
+              <w:rPr>
+                <w:noProof/>
+              </w:rPr>
+              <w:fldChar w:fldCharType="end"/>
             </w:r>
             <w:r>
               <w:rPr>
@@ -1653,6 +1695,7 @@
               <w:t>"</w:t>
             </w:r>
             <w:proofErr w:type="spellStart"/>
+            <w:proofErr w:type="gramStart"/>
             <w:r>
               <w:rPr>
                 <w:rStyle w:val="Strong"/>
@@ -1666,6 +1709,7 @@
               <w:t>Lets</w:t>
             </w:r>
             <w:proofErr w:type="spellEnd"/>
+            <w:proofErr w:type="gramEnd"/>
             <w:r>
               <w:rPr>
                 <w:rStyle w:val="Strong"/>
@@ -2656,7 +2700,21 @@
               <w:rPr>
                 <w:szCs w:val="22"/>
               </w:rPr>
-              <w:t>Game can’t go ahead, there are significant issues with the game or the team.</w:t>
+              <w:t xml:space="preserve">Game </w:t>
+            </w:r>
+            <w:proofErr w:type="gramStart"/>
+            <w:r>
+              <w:rPr>
+                <w:szCs w:val="22"/>
+              </w:rPr>
+              <w:t>can’t</w:t>
+            </w:r>
+            <w:proofErr w:type="gramEnd"/>
+            <w:r>
+              <w:rPr>
+                <w:szCs w:val="22"/>
+              </w:rPr>
+              <w:t xml:space="preserve"> go ahead, there are significant issues with the game or the team.</w:t>
             </w:r>
           </w:p>
           <w:p>
@@ -2678,7 +2736,21 @@
               <w:rPr>
                 <w:szCs w:val="22"/>
               </w:rPr>
-              <w:t>If you receive a red rating, you can defend the concept to the panel and they can overturn the decision to</w:t>
+              <w:t xml:space="preserve">If you receive a red rating, you can defend the concept to the </w:t>
+            </w:r>
+            <w:proofErr w:type="gramStart"/>
+            <w:r>
+              <w:rPr>
+                <w:szCs w:val="22"/>
+              </w:rPr>
+              <w:t>panel</w:t>
+            </w:r>
+            <w:proofErr w:type="gramEnd"/>
+            <w:r>
+              <w:rPr>
+                <w:szCs w:val="22"/>
+              </w:rPr>
+              <w:t xml:space="preserve"> and they can overturn the decision to</w:t>
             </w:r>
             <w:r>
               <w:rPr>
@@ -2961,7 +3033,15 @@
               <w:t>Guidebook</w:t>
             </w:r>
             <w:r>
-              <w:t xml:space="preserve"> contains some advice for dealing with common issues and creating and maintaining a working environment where it’s possible to get meaningful creative work done </w:t>
+              <w:t xml:space="preserve"> contains some advice for dealing with common issues and creating and maintaining a working environment where </w:t>
+            </w:r>
+            <w:proofErr w:type="gramStart"/>
+            <w:r>
+              <w:t>it’s</w:t>
+            </w:r>
+            <w:proofErr w:type="gramEnd"/>
+            <w:r>
+              <w:t xml:space="preserve"> possible to get meaningful creative work done </w:t>
             </w:r>
             <w:r>
               <w:t>and still remain on good terms with each</w:t>
@@ -3012,7 +3092,15 @@
               <w:pStyle w:val="BodyText"/>
             </w:pPr>
             <w:r>
-              <w:t>Generally, successful projects tend to come from the development team respecting each other and being able to make progress (no matter how small). Remember, that a lot of the things you want to create in your games either won’t work or won’t be enjoyable to play. It is the core advantage of Agile development that using an iterative approach to development allows you to have multiple attempts to get things right.</w:t>
+              <w:t xml:space="preserve">Generally, successful projects tend to come from the development team respecting each other and being able to make progress (no matter how small). Remember, that a lot of the things you want to create in your games either </w:t>
+            </w:r>
+            <w:proofErr w:type="gramStart"/>
+            <w:r>
+              <w:t>won’t</w:t>
+            </w:r>
+            <w:proofErr w:type="gramEnd"/>
+            <w:r>
+              <w:t xml:space="preserve"> work or won’t be enjoyable to play. It is the core advantage of Agile development that using an iterative approach to development allows you to have multiple attempts to get things right.</w:t>
             </w:r>
           </w:p>
           <w:p>
@@ -3028,7 +3116,15 @@
               <w:pStyle w:val="BodyText"/>
             </w:pPr>
             <w:r>
-              <w:t>Make sure you always have a working build and that everyone on the team is using version control. We have a large repository in the Academy, so there’s always somewhere to store builds.</w:t>
+              <w:t xml:space="preserve">Make sure you always have a working build and that everyone on the team is using version control. We have a large repository in the Academy, so </w:t>
+            </w:r>
+            <w:proofErr w:type="gramStart"/>
+            <w:r>
+              <w:t>there’s</w:t>
+            </w:r>
+            <w:proofErr w:type="gramEnd"/>
+            <w:r>
+              <w:t xml:space="preserve"> always somewhere to store builds.</w:t>
             </w:r>
           </w:p>
           <w:p>
@@ -3729,7 +3825,15 @@
                 <w:sz w:val="16"/>
                 <w:szCs w:val="16"/>
               </w:rPr>
-              <w:t>10</w:t>
+              <w:t>1</w:t>
+            </w:r>
+            <w:r>
+              <w:rPr>
+                <w:rFonts w:asciiTheme="minorHAnsi" w:hAnsiTheme="minorHAnsi"/>
+                <w:sz w:val="16"/>
+                <w:szCs w:val="16"/>
+              </w:rPr>
+              <w:t>5</w:t>
             </w:r>
             <w:r>
               <w:rPr>
@@ -3760,7 +3864,25 @@
                 <w:sz w:val="16"/>
                 <w:szCs w:val="16"/>
               </w:rPr>
-              <w:t>Student has missed a large number of team meetings / SSP sessions</w:t>
+              <w:t xml:space="preserve">Student has missed </w:t>
+            </w:r>
+            <w:proofErr w:type="gramStart"/>
+            <w:r>
+              <w:rPr>
+                <w:rFonts w:asciiTheme="minorHAnsi" w:hAnsiTheme="minorHAnsi"/>
+                <w:sz w:val="16"/>
+                <w:szCs w:val="16"/>
+              </w:rPr>
+              <w:t>a large number of</w:t>
+            </w:r>
+            <w:proofErr w:type="gramEnd"/>
+            <w:r>
+              <w:rPr>
+                <w:rFonts w:asciiTheme="minorHAnsi" w:hAnsiTheme="minorHAnsi"/>
+                <w:sz w:val="16"/>
+                <w:szCs w:val="16"/>
+              </w:rPr>
+              <w:t xml:space="preserve"> team meetings / SSP sessions</w:t>
             </w:r>
           </w:p>
           <w:p>
@@ -4417,7 +4539,23 @@
                 <w:sz w:val="16"/>
                 <w:szCs w:val="16"/>
               </w:rPr>
-              <w:t>10%</w:t>
+              <w:t>1</w:t>
+            </w:r>
+            <w:r>
+              <w:rPr>
+                <w:rFonts w:asciiTheme="minorHAnsi" w:hAnsiTheme="minorHAnsi"/>
+                <w:sz w:val="16"/>
+                <w:szCs w:val="16"/>
+              </w:rPr>
+              <w:t>5</w:t>
+            </w:r>
+            <w:r>
+              <w:rPr>
+                <w:rFonts w:asciiTheme="minorHAnsi" w:hAnsiTheme="minorHAnsi"/>
+                <w:sz w:val="16"/>
+                <w:szCs w:val="16"/>
+              </w:rPr>
+              <w:t>%</w:t>
             </w:r>
           </w:p>
         </w:tc>
@@ -4476,7 +4614,25 @@
                 <w:sz w:val="16"/>
                 <w:szCs w:val="16"/>
               </w:rPr>
-              <w:t>Team has little to no idea what’s going on</w:t>
+              <w:t xml:space="preserve">Team has little to no idea </w:t>
+            </w:r>
+            <w:proofErr w:type="gramStart"/>
+            <w:r>
+              <w:rPr>
+                <w:rFonts w:asciiTheme="minorHAnsi" w:hAnsiTheme="minorHAnsi"/>
+                <w:sz w:val="16"/>
+                <w:szCs w:val="16"/>
+              </w:rPr>
+              <w:t>what’s</w:t>
+            </w:r>
+            <w:proofErr w:type="gramEnd"/>
+            <w:r>
+              <w:rPr>
+                <w:rFonts w:asciiTheme="minorHAnsi" w:hAnsiTheme="minorHAnsi"/>
+                <w:sz w:val="16"/>
+                <w:szCs w:val="16"/>
+              </w:rPr>
+              <w:t xml:space="preserve"> going on</w:t>
             </w:r>
             <w:r>
               <w:rPr>
@@ -5738,7 +5894,25 @@
                 <w:sz w:val="16"/>
                 <w:szCs w:val="16"/>
               </w:rPr>
-              <w:t>Student is generally working in a single branch with fairly successful integration to mainline</w:t>
+              <w:t xml:space="preserve">Student is generally working in a single branch with </w:t>
+            </w:r>
+            <w:proofErr w:type="gramStart"/>
+            <w:r>
+              <w:rPr>
+                <w:rFonts w:asciiTheme="minorHAnsi" w:hAnsiTheme="minorHAnsi"/>
+                <w:sz w:val="16"/>
+                <w:szCs w:val="16"/>
+              </w:rPr>
+              <w:t>fairly successful</w:t>
+            </w:r>
+            <w:proofErr w:type="gramEnd"/>
+            <w:r>
+              <w:rPr>
+                <w:rFonts w:asciiTheme="minorHAnsi" w:hAnsiTheme="minorHAnsi"/>
+                <w:sz w:val="16"/>
+                <w:szCs w:val="16"/>
+              </w:rPr>
+              <w:t xml:space="preserve"> integration to mainline</w:t>
             </w:r>
           </w:p>
           <w:p>
@@ -5968,7 +6142,27 @@
                 <w:sz w:val="16"/>
                 <w:szCs w:val="16"/>
               </w:rPr>
-              <w:t>Student fills in few, if any peer review forms for teammates</w:t>
+              <w:t xml:space="preserve">Student fills in </w:t>
+            </w:r>
+            <w:proofErr w:type="gramStart"/>
+            <w:r>
+              <w:rPr>
+                <w:rFonts w:asciiTheme="minorHAnsi" w:hAnsiTheme="minorHAnsi"/>
+                <w:bCs/>
+                <w:sz w:val="16"/>
+                <w:szCs w:val="16"/>
+              </w:rPr>
+              <w:t>few, if</w:t>
+            </w:r>
+            <w:proofErr w:type="gramEnd"/>
+            <w:r>
+              <w:rPr>
+                <w:rFonts w:asciiTheme="minorHAnsi" w:hAnsiTheme="minorHAnsi"/>
+                <w:bCs/>
+                <w:sz w:val="16"/>
+                <w:szCs w:val="16"/>
+              </w:rPr>
+              <w:t xml:space="preserve"> any peer review forms for teammates</w:t>
             </w:r>
           </w:p>
         </w:tc>
@@ -7206,7 +7400,25 @@
                 <w:sz w:val="16"/>
                 <w:szCs w:val="16"/>
               </w:rPr>
-              <w:t>A small subset of the game components work well together to create a coherent experience, but they are stymied by the overall experience of discordance between components leading to a generally awkward experience for players.</w:t>
+              <w:t xml:space="preserve">A small subset of the game components </w:t>
+            </w:r>
+            <w:proofErr w:type="gramStart"/>
+            <w:r>
+              <w:rPr>
+                <w:rFonts w:asciiTheme="minorHAnsi" w:hAnsiTheme="minorHAnsi"/>
+                <w:sz w:val="16"/>
+                <w:szCs w:val="16"/>
+              </w:rPr>
+              <w:t>work</w:t>
+            </w:r>
+            <w:proofErr w:type="gramEnd"/>
+            <w:r>
+              <w:rPr>
+                <w:rFonts w:asciiTheme="minorHAnsi" w:hAnsiTheme="minorHAnsi"/>
+                <w:sz w:val="16"/>
+                <w:szCs w:val="16"/>
+              </w:rPr>
+              <w:t xml:space="preserve"> well together to create a coherent experience, but they are stymied by the overall experience of discordance between components leading to a generally awkward experience for players.</w:t>
             </w:r>
           </w:p>
         </w:tc>
@@ -7229,7 +7441,25 @@
                 <w:sz w:val="16"/>
                 <w:szCs w:val="16"/>
               </w:rPr>
-              <w:t>A core of the game components work well together to create a coherent experience.</w:t>
+              <w:t xml:space="preserve">A core of the game components </w:t>
+            </w:r>
+            <w:proofErr w:type="gramStart"/>
+            <w:r>
+              <w:rPr>
+                <w:rFonts w:asciiTheme="minorHAnsi" w:hAnsiTheme="minorHAnsi"/>
+                <w:sz w:val="16"/>
+                <w:szCs w:val="16"/>
+              </w:rPr>
+              <w:t>work</w:t>
+            </w:r>
+            <w:proofErr w:type="gramEnd"/>
+            <w:r>
+              <w:rPr>
+                <w:rFonts w:asciiTheme="minorHAnsi" w:hAnsiTheme="minorHAnsi"/>
+                <w:sz w:val="16"/>
+                <w:szCs w:val="16"/>
+              </w:rPr>
+              <w:t xml:space="preserve"> well together to create a coherent experience.</w:t>
             </w:r>
           </w:p>
           <w:p>
@@ -7585,7 +7815,25 @@
                 <w:sz w:val="16"/>
                 <w:szCs w:val="16"/>
               </w:rPr>
-              <w:t>Game is generally a rehash/homage of an existing game with little, if anything to distinguish it.</w:t>
+              <w:t xml:space="preserve">Game is generally a rehash/homage of an existing game with </w:t>
+            </w:r>
+            <w:proofErr w:type="gramStart"/>
+            <w:r>
+              <w:rPr>
+                <w:rFonts w:asciiTheme="minorHAnsi" w:hAnsiTheme="minorHAnsi"/>
+                <w:sz w:val="16"/>
+                <w:szCs w:val="16"/>
+              </w:rPr>
+              <w:t>little, if</w:t>
+            </w:r>
+            <w:proofErr w:type="gramEnd"/>
+            <w:r>
+              <w:rPr>
+                <w:rFonts w:asciiTheme="minorHAnsi" w:hAnsiTheme="minorHAnsi"/>
+                <w:sz w:val="16"/>
+                <w:szCs w:val="16"/>
+              </w:rPr>
+              <w:t xml:space="preserve"> anything to distinguish it.</w:t>
             </w:r>
           </w:p>
         </w:tc>
@@ -7963,7 +8211,15 @@
                 <w:sz w:val="16"/>
                 <w:szCs w:val="16"/>
               </w:rPr>
-              <w:t>15</w:t>
+              <w:t>1</w:t>
+            </w:r>
+            <w:r>
+              <w:rPr>
+                <w:rFonts w:asciiTheme="minorHAnsi" w:hAnsiTheme="minorHAnsi"/>
+                <w:sz w:val="16"/>
+                <w:szCs w:val="16"/>
+              </w:rPr>
+              <w:t>0</w:t>
             </w:r>
             <w:r>
               <w:rPr>
@@ -8122,7 +8378,25 @@
                 <w:sz w:val="16"/>
                 <w:szCs w:val="16"/>
               </w:rPr>
-              <w:t>The game is of acceptable quality but feels like it would benefit from more development time to develop and refine gameplay, aesthetic and other components.</w:t>
+              <w:t xml:space="preserve">The game is of acceptable quality but feels like it would benefit from more development time to develop and refine gameplay, </w:t>
+            </w:r>
+            <w:proofErr w:type="gramStart"/>
+            <w:r>
+              <w:rPr>
+                <w:rFonts w:asciiTheme="minorHAnsi" w:hAnsiTheme="minorHAnsi"/>
+                <w:sz w:val="16"/>
+                <w:szCs w:val="16"/>
+              </w:rPr>
+              <w:t>aesthetic</w:t>
+            </w:r>
+            <w:proofErr w:type="gramEnd"/>
+            <w:r>
+              <w:rPr>
+                <w:rFonts w:asciiTheme="minorHAnsi" w:hAnsiTheme="minorHAnsi"/>
+                <w:sz w:val="16"/>
+                <w:szCs w:val="16"/>
+              </w:rPr>
+              <w:t xml:space="preserve"> and other components.</w:t>
             </w:r>
           </w:p>
           <w:p>
@@ -8552,7 +8826,15 @@
                 <w:sz w:val="16"/>
                 <w:szCs w:val="16"/>
               </w:rPr>
-              <w:t>15</w:t>
+              <w:t>1</w:t>
+            </w:r>
+            <w:r>
+              <w:rPr>
+                <w:rFonts w:asciiTheme="minorHAnsi" w:hAnsiTheme="minorHAnsi"/>
+                <w:sz w:val="16"/>
+                <w:szCs w:val="16"/>
+              </w:rPr>
+              <w:t>0</w:t>
             </w:r>
             <w:r>
               <w:rPr>
@@ -8761,7 +9043,25 @@
                 <w:sz w:val="16"/>
                 <w:szCs w:val="16"/>
               </w:rPr>
-              <w:t>The overall game presentation looks and feels fairly functional rather than solid.</w:t>
+              <w:t xml:space="preserve">The overall game presentation looks and feels </w:t>
+            </w:r>
+            <w:proofErr w:type="gramStart"/>
+            <w:r>
+              <w:rPr>
+                <w:rFonts w:asciiTheme="minorHAnsi" w:hAnsiTheme="minorHAnsi"/>
+                <w:sz w:val="16"/>
+                <w:szCs w:val="16"/>
+              </w:rPr>
+              <w:t>fairly functional</w:t>
+            </w:r>
+            <w:proofErr w:type="gramEnd"/>
+            <w:r>
+              <w:rPr>
+                <w:rFonts w:asciiTheme="minorHAnsi" w:hAnsiTheme="minorHAnsi"/>
+                <w:sz w:val="16"/>
+                <w:szCs w:val="16"/>
+              </w:rPr>
+              <w:t xml:space="preserve"> rather than solid.</w:t>
             </w:r>
           </w:p>
         </w:tc>
@@ -8812,7 +9112,25 @@
                 <w:sz w:val="16"/>
                 <w:szCs w:val="16"/>
               </w:rPr>
-              <w:t>The overall game presentation looks and feels fairly solid rather than slick.</w:t>
+              <w:t xml:space="preserve">The overall game presentation looks and feels </w:t>
+            </w:r>
+            <w:proofErr w:type="gramStart"/>
+            <w:r>
+              <w:rPr>
+                <w:rFonts w:asciiTheme="minorHAnsi" w:hAnsiTheme="minorHAnsi"/>
+                <w:sz w:val="16"/>
+                <w:szCs w:val="16"/>
+              </w:rPr>
+              <w:t>fairly solid</w:t>
+            </w:r>
+            <w:proofErr w:type="gramEnd"/>
+            <w:r>
+              <w:rPr>
+                <w:rFonts w:asciiTheme="minorHAnsi" w:hAnsiTheme="minorHAnsi"/>
+                <w:sz w:val="16"/>
+                <w:szCs w:val="16"/>
+              </w:rPr>
+              <w:t xml:space="preserve"> rather than slick.</w:t>
             </w:r>
           </w:p>
         </w:tc>
@@ -8873,7 +9191,25 @@
                 <w:sz w:val="16"/>
                 <w:szCs w:val="16"/>
               </w:rPr>
-              <w:t>The overall game presentation looks and feels fairly slick with just a few noticeable issues to detract from it.</w:t>
+              <w:t xml:space="preserve">The overall game presentation looks and feels </w:t>
+            </w:r>
+            <w:proofErr w:type="gramStart"/>
+            <w:r>
+              <w:rPr>
+                <w:rFonts w:asciiTheme="minorHAnsi" w:hAnsiTheme="minorHAnsi"/>
+                <w:sz w:val="16"/>
+                <w:szCs w:val="16"/>
+              </w:rPr>
+              <w:t>fairly slick</w:t>
+            </w:r>
+            <w:proofErr w:type="gramEnd"/>
+            <w:r>
+              <w:rPr>
+                <w:rFonts w:asciiTheme="minorHAnsi" w:hAnsiTheme="minorHAnsi"/>
+                <w:sz w:val="16"/>
+                <w:szCs w:val="16"/>
+              </w:rPr>
+              <w:t xml:space="preserve"> with just a few noticeable issues to detract from it.</w:t>
             </w:r>
           </w:p>
         </w:tc>

</xml_diff>

<commit_message>
Updated Marking Rubric for assignment 1
</commit_message>
<xml_diff>
--- a/GAM320/1/gam320-assignment-1-brief.docx
+++ b/GAM320/1/gam320-assignment-1-brief.docx
@@ -687,22 +687,8 @@
                 <w:iCs/>
                 <w:color w:val="363636"/>
               </w:rPr>
-              <w:t xml:space="preserve">- Cliff </w:t>
-            </w:r>
-            <w:proofErr w:type="spellStart"/>
-            <w:r>
-              <w:rPr>
-                <w:rStyle w:val="Strong"/>
-                <w:rFonts w:asciiTheme="minorHAnsi" w:hAnsiTheme="minorHAnsi" w:cstheme="minorHAnsi"/>
-                <w:b w:val="0"/>
-                <w:bCs w:val="0"/>
-                <w:i/>
-                <w:iCs/>
-                <w:color w:val="363636"/>
-              </w:rPr>
-              <w:t>Bleszinski</w:t>
-            </w:r>
-            <w:proofErr w:type="spellEnd"/>
+              <w:t>- Cliff Bleszinski</w:t>
+            </w:r>
           </w:p>
           <w:p>
             <w:pPr>
@@ -1082,13 +1068,37 @@
               <w:rPr>
                 <w:noProof/>
               </w:rPr>
+              <w:instrText xml:space="preserve"> INCLUDEPICTURE  "https://encrypted-tbn0.gstatic.com/images?q=tbn:ANd9GcS0oMo50big2O6ysQEyySaF8tdBSWrkMra-tJZGpBOlotmqtKApng" \* MERGEFORMATINET </w:instrText>
+            </w:r>
+            <w:r>
+              <w:rPr>
+                <w:noProof/>
+              </w:rPr>
+              <w:fldChar w:fldCharType="separate"/>
+            </w:r>
+            <w:r>
+              <w:rPr>
+                <w:noProof/>
+              </w:rPr>
+              <w:fldChar w:fldCharType="begin"/>
+            </w:r>
+            <w:r>
+              <w:rPr>
+                <w:noProof/>
+              </w:rPr>
               <w:instrText xml:space="preserve"> </w:instrText>
             </w:r>
             <w:r>
               <w:rPr>
                 <w:noProof/>
               </w:rPr>
-              <w:instrText>INCLUDEPICTURE  "https://encrypted-tbn0.gstatic.com/images?q=tbn:ANd9GcS0oMo50big2O6ysQEyySaF8tdBSWrkMra-tJZGpBOlotmqtKApng" \* MERGEFORMATINET</w:instrText>
+              <w:instrText>INCLUDEPICTURE  "https://encrypted-tbn0.gs</w:instrText>
+            </w:r>
+            <w:r>
+              <w:rPr>
+                <w:noProof/>
+              </w:rPr>
+              <w:instrText>tatic.com/images?q=tbn:ANd9GcS0oMo50big2O6ysQEyySaF8tdBSWrkMra-tJZGpBOlotmqtKApng" \* MERGEFORMATINET</w:instrText>
             </w:r>
             <w:r>
               <w:rPr>
@@ -1204,6 +1214,12 @@
               <w:fldChar w:fldCharType="end"/>
             </w:r>
             <w:r>
+              <w:rPr>
+                <w:noProof/>
+              </w:rPr>
+              <w:fldChar w:fldCharType="end"/>
+            </w:r>
+            <w:r>
               <w:fldChar w:fldCharType="end"/>
             </w:r>
           </w:p>
@@ -1275,9 +1291,397 @@
                 <w:iCs/>
                 <w:color w:val="363636"/>
               </w:rPr>
-              <w:t xml:space="preserve">- </w:t>
-            </w:r>
-            <w:proofErr w:type="spellStart"/>
+              <w:t>- Irme Jele</w:t>
+            </w:r>
+          </w:p>
+          <w:p>
+            <w:pPr>
+              <w:pStyle w:val="BodyText"/>
+            </w:pPr>
+          </w:p>
+          <w:p>
+            <w:pPr>
+              <w:pStyle w:val="BodyText"/>
+            </w:pPr>
+          </w:p>
+          <w:p>
+            <w:pPr>
+              <w:rPr>
+                <w:rFonts w:ascii="Times New Roman" w:eastAsia="Times New Roman" w:hAnsi="Times New Roman" w:cs="Times New Roman"/>
+              </w:rPr>
+            </w:pPr>
+            <w:r>
+              <w:fldChar w:fldCharType="begin"/>
+            </w:r>
+            <w:r>
+              <w:instrText xml:space="preserve"> INCLUDEPICTURE "https://encrypted-tbn0.gstatic.com/images?q=tbn:ANd9GcRxv9iMOOso5joceMOrGNsGn2KwE6geIjZgV7-2kozk1DYs0Cns" \* MERGEFORMATINET </w:instrText>
+            </w:r>
+            <w:r>
+              <w:fldChar w:fldCharType="separate"/>
+            </w:r>
+            <w:r>
+              <w:rPr>
+                <w:noProof/>
+              </w:rPr>
+              <w:fldChar w:fldCharType="begin"/>
+            </w:r>
+            <w:r>
+              <w:rPr>
+                <w:noProof/>
+              </w:rPr>
+              <w:instrText xml:space="preserve"> INCLUDEPICTURE  "https://encrypted-tbn0.gstatic.com/images?q=tbn:ANd9GcRxv9iMOOso5joceMOrGNsGn2KwE6geIjZgV7-2kozk1DYs0Cns" \* MERGEFORMATINET </w:instrText>
+            </w:r>
+            <w:r>
+              <w:rPr>
+                <w:noProof/>
+              </w:rPr>
+              <w:fldChar w:fldCharType="separate"/>
+            </w:r>
+            <w:r>
+              <w:rPr>
+                <w:noProof/>
+              </w:rPr>
+              <w:fldChar w:fldCharType="begin"/>
+            </w:r>
+            <w:r>
+              <w:rPr>
+                <w:noProof/>
+              </w:rPr>
+              <w:instrText xml:space="preserve"> INCLUDEPICTURE  "https://encrypted-tbn0.gstatic.com/images?q=tbn:ANd9GcRxv9iMOOso5joceMOrGNsGn2KwE6geIjZgV7-2kozk1DYs0Cns" \* MERGEFORMATINET </w:instrText>
+            </w:r>
+            <w:r>
+              <w:rPr>
+                <w:noProof/>
+              </w:rPr>
+              <w:fldChar w:fldCharType="separate"/>
+            </w:r>
+            <w:r>
+              <w:rPr>
+                <w:noProof/>
+              </w:rPr>
+              <w:fldChar w:fldCharType="begin"/>
+            </w:r>
+            <w:r>
+              <w:rPr>
+                <w:noProof/>
+              </w:rPr>
+              <w:instrText xml:space="preserve"> INCLUDEPICTURE  "https://encrypted-tbn0.gstatic.com/images?q=tbn:ANd9GcRxv9iMOOso5joceMOrGNsGn2KwE6geIjZgV7-2kozk1DYs0Cns" \* MERGEFORMATINET </w:instrText>
+            </w:r>
+            <w:r>
+              <w:rPr>
+                <w:noProof/>
+              </w:rPr>
+              <w:fldChar w:fldCharType="separate"/>
+            </w:r>
+            <w:r>
+              <w:rPr>
+                <w:noProof/>
+              </w:rPr>
+              <w:fldChar w:fldCharType="begin"/>
+            </w:r>
+            <w:r>
+              <w:rPr>
+                <w:noProof/>
+              </w:rPr>
+              <w:instrText xml:space="preserve"> INCLUDEPICTURE  "https://encrypted-tbn0.gstatic.com/images?q=tbn:ANd9GcRxv9iMOOso5joceMOrGNsGn2KwE6geIjZgV7-2kozk1DYs0Cns" \* MERGEFORMATINET </w:instrText>
+            </w:r>
+            <w:r>
+              <w:rPr>
+                <w:noProof/>
+              </w:rPr>
+              <w:fldChar w:fldCharType="separate"/>
+            </w:r>
+            <w:r>
+              <w:rPr>
+                <w:noProof/>
+              </w:rPr>
+              <w:fldChar w:fldCharType="begin"/>
+            </w:r>
+            <w:r>
+              <w:rPr>
+                <w:noProof/>
+              </w:rPr>
+              <w:instrText xml:space="preserve"> INCLUDEPICTURE  "https://encrypted-tbn0.gstatic.com/images?q=tbn:ANd9GcRxv9iMOOso5joceMOrGNsGn2KwE6geIjZgV7-2kozk1DYs0Cns" \* MERGEFORMATINET </w:instrText>
+            </w:r>
+            <w:r>
+              <w:rPr>
+                <w:noProof/>
+              </w:rPr>
+              <w:fldChar w:fldCharType="separate"/>
+            </w:r>
+            <w:r>
+              <w:rPr>
+                <w:noProof/>
+              </w:rPr>
+              <w:fldChar w:fldCharType="begin"/>
+            </w:r>
+            <w:r>
+              <w:rPr>
+                <w:noProof/>
+              </w:rPr>
+              <w:instrText xml:space="preserve"> INCLUDEPICTURE  "https://encrypted-tbn0.gstatic.com/images?q=tbn:ANd9GcRxv9iMOOso5joceMOrGNsGn2KwE6geIjZgV7-2kozk1DYs0Cns" \* MERGEFORMATINET </w:instrText>
+            </w:r>
+            <w:r>
+              <w:rPr>
+                <w:noProof/>
+              </w:rPr>
+              <w:fldChar w:fldCharType="separate"/>
+            </w:r>
+            <w:r>
+              <w:rPr>
+                <w:noProof/>
+              </w:rPr>
+              <w:fldChar w:fldCharType="begin"/>
+            </w:r>
+            <w:r>
+              <w:rPr>
+                <w:noProof/>
+              </w:rPr>
+              <w:instrText xml:space="preserve"> INCLUDEPICTURE  "https://encrypted-tbn0.gstatic.com/images?q=tbn:ANd9GcRxv9iMOOso5joceMOrGNsGn2KwE6geIjZgV7-2kozk1DYs0Cns" \* MERGEFORMATINET </w:instrText>
+            </w:r>
+            <w:r>
+              <w:rPr>
+                <w:noProof/>
+              </w:rPr>
+              <w:fldChar w:fldCharType="separate"/>
+            </w:r>
+            <w:r>
+              <w:rPr>
+                <w:noProof/>
+              </w:rPr>
+              <w:fldChar w:fldCharType="begin"/>
+            </w:r>
+            <w:r>
+              <w:rPr>
+                <w:noProof/>
+              </w:rPr>
+              <w:instrText xml:space="preserve"> INCLUDEPICTURE  "https://encrypted-tbn0.gstatic.com/images?q=tbn:ANd9GcRxv9iMOOso5joceMOrGNsGn2KwE6geIjZgV7-2kozk1DYs0Cns" \* MERGEFORMATINET </w:instrText>
+            </w:r>
+            <w:r>
+              <w:rPr>
+                <w:noProof/>
+              </w:rPr>
+              <w:fldChar w:fldCharType="separate"/>
+            </w:r>
+            <w:r>
+              <w:rPr>
+                <w:noProof/>
+              </w:rPr>
+              <w:fldChar w:fldCharType="begin"/>
+            </w:r>
+            <w:r>
+              <w:rPr>
+                <w:noProof/>
+              </w:rPr>
+              <w:instrText xml:space="preserve"> INCLUDEPICTURE  "https://encrypted-tbn0.gstatic.com/images?q=tbn:ANd9GcRxv9iMOOso5joceMOrGNsGn2KwE6geIjZgV7-2kozk1DYs0Cns" \* MERGEFORMATINET </w:instrText>
+            </w:r>
+            <w:r>
+              <w:rPr>
+                <w:noProof/>
+              </w:rPr>
+              <w:fldChar w:fldCharType="separate"/>
+            </w:r>
+            <w:r>
+              <w:rPr>
+                <w:noProof/>
+              </w:rPr>
+              <w:fldChar w:fldCharType="begin"/>
+            </w:r>
+            <w:r>
+              <w:rPr>
+                <w:noProof/>
+              </w:rPr>
+              <w:instrText xml:space="preserve"> INCLUDEPICTURE  "https://encrypted-tbn0.gstatic.com/images?q=tbn:ANd9GcRxv9iMOOso5joceMOrGNsGn2KwE6geIjZgV7-2kozk1DYs0Cns" \* MERGEFORMATINET </w:instrText>
+            </w:r>
+            <w:r>
+              <w:rPr>
+                <w:noProof/>
+              </w:rPr>
+              <w:fldChar w:fldCharType="separate"/>
+            </w:r>
+            <w:r>
+              <w:rPr>
+                <w:noProof/>
+              </w:rPr>
+              <w:fldChar w:fldCharType="begin"/>
+            </w:r>
+            <w:r>
+              <w:rPr>
+                <w:noProof/>
+              </w:rPr>
+              <w:instrText xml:space="preserve"> INCLUDEPICTURE  "https://encrypted-tbn0.gstatic.com/images?q=tbn:ANd9GcRxv9iMOOso5joceMOrGNsGn2KwE6geIjZgV7-2kozk1DYs0Cns" \* MERGEFORMATINET </w:instrText>
+            </w:r>
+            <w:r>
+              <w:rPr>
+                <w:noProof/>
+              </w:rPr>
+              <w:fldChar w:fldCharType="separate"/>
+            </w:r>
+            <w:r>
+              <w:rPr>
+                <w:noProof/>
+              </w:rPr>
+              <w:fldChar w:fldCharType="begin"/>
+            </w:r>
+            <w:r>
+              <w:rPr>
+                <w:noProof/>
+              </w:rPr>
+              <w:instrText xml:space="preserve"> INCLUDEPICTURE  "https://encrypted-tbn0.gstatic.com/images?q=tbn:ANd9GcRxv9iMOOso5joceMOrGNsGn2KwE6geIjZgV7-2kozk1DYs0Cns" \* MERGEFORMATINET </w:instrText>
+            </w:r>
+            <w:r>
+              <w:rPr>
+                <w:noProof/>
+              </w:rPr>
+              <w:fldChar w:fldCharType="separate"/>
+            </w:r>
+            <w:r>
+              <w:rPr>
+                <w:noProof/>
+              </w:rPr>
+              <w:fldChar w:fldCharType="begin"/>
+            </w:r>
+            <w:r>
+              <w:rPr>
+                <w:noProof/>
+              </w:rPr>
+              <w:instrText xml:space="preserve"> </w:instrText>
+            </w:r>
+            <w:r>
+              <w:rPr>
+                <w:noProof/>
+              </w:rPr>
+              <w:instrText>INCLUDEPICTURE  "https://encrypted-tbn0.gstatic.com/images?q=tbn:ANd9GcRxv9iMOOso5joceMOrGNsGn2KwE6geIjZgV7-2kozk1DYs0Cns" \* MERGEFORMATINET</w:instrText>
+            </w:r>
+            <w:r>
+              <w:rPr>
+                <w:noProof/>
+              </w:rPr>
+              <w:instrText xml:space="preserve"> </w:instrText>
+            </w:r>
+            <w:r>
+              <w:rPr>
+                <w:noProof/>
+              </w:rPr>
+              <w:fldChar w:fldCharType="separate"/>
+            </w:r>
+            <w:r>
+              <w:rPr>
+                <w:noProof/>
+              </w:rPr>
+              <w:pict w14:anchorId="71005560">
+                <v:shape id="_x0000_i1026" type="#_x0000_t75" alt="Image result for falmouth games academy" style="width:171.75pt;height:114pt;mso-width-percent:0;mso-height-percent:0;mso-width-percent:0;mso-height-percent:0">
+                  <v:imagedata r:id="rId12" r:href="rId13"/>
+                </v:shape>
+              </w:pict>
+            </w:r>
+            <w:r>
+              <w:rPr>
+                <w:noProof/>
+              </w:rPr>
+              <w:fldChar w:fldCharType="end"/>
+            </w:r>
+            <w:r>
+              <w:rPr>
+                <w:noProof/>
+              </w:rPr>
+              <w:fldChar w:fldCharType="end"/>
+            </w:r>
+            <w:r>
+              <w:rPr>
+                <w:noProof/>
+              </w:rPr>
+              <w:fldChar w:fldCharType="end"/>
+            </w:r>
+            <w:r>
+              <w:rPr>
+                <w:noProof/>
+              </w:rPr>
+              <w:fldChar w:fldCharType="end"/>
+            </w:r>
+            <w:r>
+              <w:rPr>
+                <w:noProof/>
+              </w:rPr>
+              <w:fldChar w:fldCharType="end"/>
+            </w:r>
+            <w:r>
+              <w:rPr>
+                <w:noProof/>
+              </w:rPr>
+              <w:fldChar w:fldCharType="end"/>
+            </w:r>
+            <w:r>
+              <w:rPr>
+                <w:noProof/>
+              </w:rPr>
+              <w:fldChar w:fldCharType="end"/>
+            </w:r>
+            <w:r>
+              <w:rPr>
+                <w:noProof/>
+              </w:rPr>
+              <w:fldChar w:fldCharType="end"/>
+            </w:r>
+            <w:r>
+              <w:rPr>
+                <w:noProof/>
+              </w:rPr>
+              <w:fldChar w:fldCharType="end"/>
+            </w:r>
+            <w:r>
+              <w:rPr>
+                <w:noProof/>
+              </w:rPr>
+              <w:fldChar w:fldCharType="end"/>
+            </w:r>
+            <w:r>
+              <w:rPr>
+                <w:noProof/>
+              </w:rPr>
+              <w:fldChar w:fldCharType="end"/>
+            </w:r>
+            <w:r>
+              <w:rPr>
+                <w:noProof/>
+              </w:rPr>
+              <w:fldChar w:fldCharType="end"/>
+            </w:r>
+            <w:r>
+              <w:rPr>
+                <w:noProof/>
+              </w:rPr>
+              <w:fldChar w:fldCharType="end"/>
+            </w:r>
+            <w:r>
+              <w:fldChar w:fldCharType="end"/>
+            </w:r>
+          </w:p>
+          <w:p>
+            <w:pPr>
+              <w:pStyle w:val="BodyText"/>
+            </w:pPr>
+          </w:p>
+          <w:p>
+            <w:pPr>
+              <w:pStyle w:val="BodyText"/>
+            </w:pPr>
+          </w:p>
+          <w:p>
+            <w:pPr>
+              <w:pStyle w:val="NormalWeb"/>
+              <w:shd w:val="clear" w:color="auto" w:fill="FFFFFF"/>
+              <w:spacing w:before="0" w:beforeAutospacing="0" w:after="450" w:afterAutospacing="0"/>
+              <w:jc w:val="center"/>
+              <w:rPr>
+                <w:rFonts w:asciiTheme="minorHAnsi" w:hAnsiTheme="minorHAnsi" w:cstheme="minorHAnsi"/>
+                <w:b/>
+                <w:bCs/>
+                <w:i/>
+                <w:iCs/>
+                <w:color w:val="4A4A4A"/>
+              </w:rPr>
+            </w:pPr>
             <w:r>
               <w:rPr>
                 <w:rStyle w:val="Strong"/>
@@ -1288,9 +1692,24 @@
                 <w:iCs/>
                 <w:color w:val="363636"/>
               </w:rPr>
-              <w:t>Irme</w:t>
-            </w:r>
-            <w:proofErr w:type="spellEnd"/>
+              <w:t>"Lets optimize for player experience rather than what we think will make more money."</w:t>
+            </w:r>
+          </w:p>
+          <w:p>
+            <w:pPr>
+              <w:pStyle w:val="NormalWeb"/>
+              <w:shd w:val="clear" w:color="auto" w:fill="FFFFFF"/>
+              <w:spacing w:before="0" w:beforeAutospacing="0" w:after="450" w:afterAutospacing="0"/>
+              <w:jc w:val="center"/>
+              <w:rPr>
+                <w:rFonts w:asciiTheme="minorHAnsi" w:hAnsiTheme="minorHAnsi" w:cstheme="minorHAnsi"/>
+                <w:b/>
+                <w:bCs/>
+                <w:i/>
+                <w:iCs/>
+                <w:color w:val="4A4A4A"/>
+              </w:rPr>
+            </w:pPr>
             <w:r>
               <w:rPr>
                 <w:rStyle w:val="Strong"/>
@@ -1301,453 +1720,6 @@
                 <w:iCs/>
                 <w:color w:val="363636"/>
               </w:rPr>
-              <w:t xml:space="preserve"> </w:t>
-            </w:r>
-            <w:proofErr w:type="spellStart"/>
-            <w:r>
-              <w:rPr>
-                <w:rStyle w:val="Strong"/>
-                <w:rFonts w:asciiTheme="minorHAnsi" w:hAnsiTheme="minorHAnsi" w:cstheme="minorHAnsi"/>
-                <w:b w:val="0"/>
-                <w:bCs w:val="0"/>
-                <w:i/>
-                <w:iCs/>
-                <w:color w:val="363636"/>
-              </w:rPr>
-              <w:t>Jele</w:t>
-            </w:r>
-            <w:proofErr w:type="spellEnd"/>
-          </w:p>
-          <w:p>
-            <w:pPr>
-              <w:pStyle w:val="BodyText"/>
-            </w:pPr>
-          </w:p>
-          <w:p>
-            <w:pPr>
-              <w:pStyle w:val="BodyText"/>
-            </w:pPr>
-          </w:p>
-          <w:p>
-            <w:pPr>
-              <w:rPr>
-                <w:rFonts w:ascii="Times New Roman" w:eastAsia="Times New Roman" w:hAnsi="Times New Roman" w:cs="Times New Roman"/>
-              </w:rPr>
-            </w:pPr>
-            <w:r>
-              <w:fldChar w:fldCharType="begin"/>
-            </w:r>
-            <w:r>
-              <w:instrText xml:space="preserve"> INCLUDEPICTURE "https://encrypted-tbn0.gstatic.com/images?q=tbn:ANd9GcRxv9iMOOso5joceMOrGNsGn2KwE6geIjZgV7-2kozk1DYs0Cns" \* MERGEFORMATINET </w:instrText>
-            </w:r>
-            <w:r>
-              <w:fldChar w:fldCharType="separate"/>
-            </w:r>
-            <w:r>
-              <w:rPr>
-                <w:noProof/>
-              </w:rPr>
-              <w:fldChar w:fldCharType="begin"/>
-            </w:r>
-            <w:r>
-              <w:rPr>
-                <w:noProof/>
-              </w:rPr>
-              <w:instrText xml:space="preserve"> INCLUDEPICTURE  "https://encrypted-tbn0.gstatic.com/images?q=tbn:ANd9GcRxv9iMOOso5joceMOrGNsGn2KwE6geIjZgV7-2kozk1DYs0Cns" \* MERGEFORMATINET </w:instrText>
-            </w:r>
-            <w:r>
-              <w:rPr>
-                <w:noProof/>
-              </w:rPr>
-              <w:fldChar w:fldCharType="separate"/>
-            </w:r>
-            <w:r>
-              <w:rPr>
-                <w:noProof/>
-              </w:rPr>
-              <w:fldChar w:fldCharType="begin"/>
-            </w:r>
-            <w:r>
-              <w:rPr>
-                <w:noProof/>
-              </w:rPr>
-              <w:instrText xml:space="preserve"> INCLUDEPICTURE  "https://encrypted-tbn0.gstatic.com/images?q=tbn:ANd9GcRxv9iMOOso5joceMOrGNsGn2KwE6geIjZgV7-2kozk1DYs0Cns" \* MERGEFORMATINET </w:instrText>
-            </w:r>
-            <w:r>
-              <w:rPr>
-                <w:noProof/>
-              </w:rPr>
-              <w:fldChar w:fldCharType="separate"/>
-            </w:r>
-            <w:r>
-              <w:rPr>
-                <w:noProof/>
-              </w:rPr>
-              <w:fldChar w:fldCharType="begin"/>
-            </w:r>
-            <w:r>
-              <w:rPr>
-                <w:noProof/>
-              </w:rPr>
-              <w:instrText xml:space="preserve"> INCLUDEPICTURE  "https://encrypted-tbn0.gstatic.com/images?q=tbn:ANd9GcRxv9iMOOso5joceMOrGNsGn2KwE6geIjZgV7-2kozk1DYs0Cns" \* MERGEFORMATINET </w:instrText>
-            </w:r>
-            <w:r>
-              <w:rPr>
-                <w:noProof/>
-              </w:rPr>
-              <w:fldChar w:fldCharType="separate"/>
-            </w:r>
-            <w:r>
-              <w:rPr>
-                <w:noProof/>
-              </w:rPr>
-              <w:fldChar w:fldCharType="begin"/>
-            </w:r>
-            <w:r>
-              <w:rPr>
-                <w:noProof/>
-              </w:rPr>
-              <w:instrText xml:space="preserve"> INCLUDEPICTURE  "https://encrypted-tbn0.gstatic.com/images?q=tbn:ANd9GcRxv9iMOOso5joceMOrGNsGn2KwE6geIjZgV7-2kozk1DYs0Cns" \* MERGEFORMATINET </w:instrText>
-            </w:r>
-            <w:r>
-              <w:rPr>
-                <w:noProof/>
-              </w:rPr>
-              <w:fldChar w:fldCharType="separate"/>
-            </w:r>
-            <w:r>
-              <w:rPr>
-                <w:noProof/>
-              </w:rPr>
-              <w:fldChar w:fldCharType="begin"/>
-            </w:r>
-            <w:r>
-              <w:rPr>
-                <w:noProof/>
-              </w:rPr>
-              <w:instrText xml:space="preserve"> INCLUDEPICTURE  "https://encrypted-tbn0.gstatic.com/images?q=tbn:ANd9GcRxv9iMOOso5joceMOrGNsGn2KwE6geIjZgV7-2kozk1DYs0Cns" \* MERGEFORMATINET </w:instrText>
-            </w:r>
-            <w:r>
-              <w:rPr>
-                <w:noProof/>
-              </w:rPr>
-              <w:fldChar w:fldCharType="separate"/>
-            </w:r>
-            <w:r>
-              <w:rPr>
-                <w:noProof/>
-              </w:rPr>
-              <w:fldChar w:fldCharType="begin"/>
-            </w:r>
-            <w:r>
-              <w:rPr>
-                <w:noProof/>
-              </w:rPr>
-              <w:instrText xml:space="preserve"> INCLUDEPICTURE  "https://encrypted-tbn0.gstatic.com/images?q=tbn:ANd9GcRxv9iMOOso5joceMOrGNsGn2KwE6geIjZgV7-2kozk1DYs0Cns" \* MERGEFORMATINET </w:instrText>
-            </w:r>
-            <w:r>
-              <w:rPr>
-                <w:noProof/>
-              </w:rPr>
-              <w:fldChar w:fldCharType="separate"/>
-            </w:r>
-            <w:r>
-              <w:rPr>
-                <w:noProof/>
-              </w:rPr>
-              <w:fldChar w:fldCharType="begin"/>
-            </w:r>
-            <w:r>
-              <w:rPr>
-                <w:noProof/>
-              </w:rPr>
-              <w:instrText xml:space="preserve"> INCLUDEPICTURE  "https://encrypted-tbn0.gstatic.com/images?q=tbn:ANd9GcRxv9iMOOso5joceMOrGNsGn2KwE6geIjZgV7-2kozk1DYs0Cns" \* MERGEFORMATINET </w:instrText>
-            </w:r>
-            <w:r>
-              <w:rPr>
-                <w:noProof/>
-              </w:rPr>
-              <w:fldChar w:fldCharType="separate"/>
-            </w:r>
-            <w:r>
-              <w:rPr>
-                <w:noProof/>
-              </w:rPr>
-              <w:fldChar w:fldCharType="begin"/>
-            </w:r>
-            <w:r>
-              <w:rPr>
-                <w:noProof/>
-              </w:rPr>
-              <w:instrText xml:space="preserve"> INCLUDEPICTURE  "https://encrypted-tbn0.gstatic.com/images?q=tbn:ANd9GcRxv9iMOOso5joceMOrGNsGn2KwE6geIjZgV7-2kozk1DYs0Cns" \* MERGEFORMATINET </w:instrText>
-            </w:r>
-            <w:r>
-              <w:rPr>
-                <w:noProof/>
-              </w:rPr>
-              <w:fldChar w:fldCharType="separate"/>
-            </w:r>
-            <w:r>
-              <w:rPr>
-                <w:noProof/>
-              </w:rPr>
-              <w:fldChar w:fldCharType="begin"/>
-            </w:r>
-            <w:r>
-              <w:rPr>
-                <w:noProof/>
-              </w:rPr>
-              <w:instrText xml:space="preserve"> INCLUDEPICTURE  "https://encrypted-tbn0.gstatic.com/images?q=tbn:ANd9GcRxv9iMOOso5joceMOrGNsGn2KwE6geIjZgV7-2kozk1DYs0Cns" \* MERGEFORMATINET </w:instrText>
-            </w:r>
-            <w:r>
-              <w:rPr>
-                <w:noProof/>
-              </w:rPr>
-              <w:fldChar w:fldCharType="separate"/>
-            </w:r>
-            <w:r>
-              <w:rPr>
-                <w:noProof/>
-              </w:rPr>
-              <w:fldChar w:fldCharType="begin"/>
-            </w:r>
-            <w:r>
-              <w:rPr>
-                <w:noProof/>
-              </w:rPr>
-              <w:instrText xml:space="preserve"> INCLUDEPICTURE  "https://encrypted-tbn0.gstatic.com/images?q=tbn:ANd9GcRxv9iMOOso5joceMOrGNsGn2KwE6geIjZgV7-2kozk1DYs0Cns" \* MERGEFORMATINET </w:instrText>
-            </w:r>
-            <w:r>
-              <w:rPr>
-                <w:noProof/>
-              </w:rPr>
-              <w:fldChar w:fldCharType="separate"/>
-            </w:r>
-            <w:r>
-              <w:rPr>
-                <w:noProof/>
-              </w:rPr>
-              <w:fldChar w:fldCharType="begin"/>
-            </w:r>
-            <w:r>
-              <w:rPr>
-                <w:noProof/>
-              </w:rPr>
-              <w:instrText xml:space="preserve"> INCLUDEPICTURE  "https://encrypted-tbn0.gstatic.com/images?q=tbn:ANd9GcRxv9iMOOso5joceMOrGNsGn2KwE6geIjZgV7-2kozk1DYs0Cns" \* MERGEFORMATINET </w:instrText>
-            </w:r>
-            <w:r>
-              <w:rPr>
-                <w:noProof/>
-              </w:rPr>
-              <w:fldChar w:fldCharType="separate"/>
-            </w:r>
-            <w:r>
-              <w:rPr>
-                <w:noProof/>
-              </w:rPr>
-              <w:fldChar w:fldCharType="begin"/>
-            </w:r>
-            <w:r>
-              <w:rPr>
-                <w:noProof/>
-              </w:rPr>
-              <w:instrText xml:space="preserve"> </w:instrText>
-            </w:r>
-            <w:r>
-              <w:rPr>
-                <w:noProof/>
-              </w:rPr>
-              <w:instrText>INCLUDEPICTURE  "https://encrypted-tbn0.gstatic.com/images?q=tbn:ANd9GcRxv9iMOOso5joceMOrGNsGn2KwE6geIjZgV7-2kozk1DYs0Cns" \* MERGEFORMATINET</w:instrText>
-            </w:r>
-            <w:r>
-              <w:rPr>
-                <w:noProof/>
-              </w:rPr>
-              <w:instrText xml:space="preserve"> </w:instrText>
-            </w:r>
-            <w:r>
-              <w:rPr>
-                <w:noProof/>
-              </w:rPr>
-              <w:fldChar w:fldCharType="separate"/>
-            </w:r>
-            <w:r>
-              <w:rPr>
-                <w:noProof/>
-              </w:rPr>
-              <w:pict w14:anchorId="71005560">
-                <v:shape id="_x0000_i1026" type="#_x0000_t75" alt="Image result for falmouth games academy" style="width:171.75pt;height:114pt;mso-width-percent:0;mso-height-percent:0;mso-width-percent:0;mso-height-percent:0">
-                  <v:imagedata r:id="rId12" r:href="rId13"/>
-                </v:shape>
-              </w:pict>
-            </w:r>
-            <w:r>
-              <w:rPr>
-                <w:noProof/>
-              </w:rPr>
-              <w:fldChar w:fldCharType="end"/>
-            </w:r>
-            <w:r>
-              <w:rPr>
-                <w:noProof/>
-              </w:rPr>
-              <w:fldChar w:fldCharType="end"/>
-            </w:r>
-            <w:r>
-              <w:rPr>
-                <w:noProof/>
-              </w:rPr>
-              <w:fldChar w:fldCharType="end"/>
-            </w:r>
-            <w:r>
-              <w:rPr>
-                <w:noProof/>
-              </w:rPr>
-              <w:fldChar w:fldCharType="end"/>
-            </w:r>
-            <w:r>
-              <w:rPr>
-                <w:noProof/>
-              </w:rPr>
-              <w:fldChar w:fldCharType="end"/>
-            </w:r>
-            <w:r>
-              <w:rPr>
-                <w:noProof/>
-              </w:rPr>
-              <w:fldChar w:fldCharType="end"/>
-            </w:r>
-            <w:r>
-              <w:rPr>
-                <w:noProof/>
-              </w:rPr>
-              <w:fldChar w:fldCharType="end"/>
-            </w:r>
-            <w:r>
-              <w:rPr>
-                <w:noProof/>
-              </w:rPr>
-              <w:fldChar w:fldCharType="end"/>
-            </w:r>
-            <w:r>
-              <w:rPr>
-                <w:noProof/>
-              </w:rPr>
-              <w:fldChar w:fldCharType="end"/>
-            </w:r>
-            <w:r>
-              <w:rPr>
-                <w:noProof/>
-              </w:rPr>
-              <w:fldChar w:fldCharType="end"/>
-            </w:r>
-            <w:r>
-              <w:rPr>
-                <w:noProof/>
-              </w:rPr>
-              <w:fldChar w:fldCharType="end"/>
-            </w:r>
-            <w:r>
-              <w:rPr>
-                <w:noProof/>
-              </w:rPr>
-              <w:fldChar w:fldCharType="end"/>
-            </w:r>
-            <w:r>
-              <w:fldChar w:fldCharType="end"/>
-            </w:r>
-          </w:p>
-          <w:p>
-            <w:pPr>
-              <w:pStyle w:val="BodyText"/>
-            </w:pPr>
-          </w:p>
-          <w:p>
-            <w:pPr>
-              <w:pStyle w:val="BodyText"/>
-            </w:pPr>
-          </w:p>
-          <w:p>
-            <w:pPr>
-              <w:pStyle w:val="NormalWeb"/>
-              <w:shd w:val="clear" w:color="auto" w:fill="FFFFFF"/>
-              <w:spacing w:before="0" w:beforeAutospacing="0" w:after="450" w:afterAutospacing="0"/>
-              <w:jc w:val="center"/>
-              <w:rPr>
-                <w:rFonts w:asciiTheme="minorHAnsi" w:hAnsiTheme="minorHAnsi" w:cstheme="minorHAnsi"/>
-                <w:b/>
-                <w:bCs/>
-                <w:i/>
-                <w:iCs/>
-                <w:color w:val="4A4A4A"/>
-              </w:rPr>
-            </w:pPr>
-            <w:r>
-              <w:rPr>
-                <w:rStyle w:val="Strong"/>
-                <w:rFonts w:asciiTheme="minorHAnsi" w:hAnsiTheme="minorHAnsi" w:cstheme="minorHAnsi"/>
-                <w:b w:val="0"/>
-                <w:bCs w:val="0"/>
-                <w:i/>
-                <w:iCs/>
-                <w:color w:val="363636"/>
-              </w:rPr>
-              <w:t>"</w:t>
-            </w:r>
-            <w:proofErr w:type="spellStart"/>
-            <w:proofErr w:type="gramStart"/>
-            <w:r>
-              <w:rPr>
-                <w:rStyle w:val="Strong"/>
-                <w:rFonts w:asciiTheme="minorHAnsi" w:hAnsiTheme="minorHAnsi" w:cstheme="minorHAnsi"/>
-                <w:b w:val="0"/>
-                <w:bCs w:val="0"/>
-                <w:i/>
-                <w:iCs/>
-                <w:color w:val="363636"/>
-              </w:rPr>
-              <w:t>Lets</w:t>
-            </w:r>
-            <w:proofErr w:type="spellEnd"/>
-            <w:proofErr w:type="gramEnd"/>
-            <w:r>
-              <w:rPr>
-                <w:rStyle w:val="Strong"/>
-                <w:rFonts w:asciiTheme="minorHAnsi" w:hAnsiTheme="minorHAnsi" w:cstheme="minorHAnsi"/>
-                <w:b w:val="0"/>
-                <w:bCs w:val="0"/>
-                <w:i/>
-                <w:iCs/>
-                <w:color w:val="363636"/>
-              </w:rPr>
-              <w:t xml:space="preserve"> optimize for player experience rather than what we think will make more money."</w:t>
-            </w:r>
-          </w:p>
-          <w:p>
-            <w:pPr>
-              <w:pStyle w:val="NormalWeb"/>
-              <w:shd w:val="clear" w:color="auto" w:fill="FFFFFF"/>
-              <w:spacing w:before="0" w:beforeAutospacing="0" w:after="450" w:afterAutospacing="0"/>
-              <w:jc w:val="center"/>
-              <w:rPr>
-                <w:rFonts w:asciiTheme="minorHAnsi" w:hAnsiTheme="minorHAnsi" w:cstheme="minorHAnsi"/>
-                <w:b/>
-                <w:bCs/>
-                <w:i/>
-                <w:iCs/>
-                <w:color w:val="4A4A4A"/>
-              </w:rPr>
-            </w:pPr>
-            <w:r>
-              <w:rPr>
-                <w:rStyle w:val="Strong"/>
-                <w:rFonts w:asciiTheme="minorHAnsi" w:hAnsiTheme="minorHAnsi" w:cstheme="minorHAnsi"/>
-                <w:b w:val="0"/>
-                <w:bCs w:val="0"/>
-                <w:i/>
-                <w:iCs/>
-                <w:color w:val="363636"/>
-              </w:rPr>
               <w:t>- Ron Carmel</w:t>
             </w:r>
           </w:p>
@@ -2700,57 +2672,29 @@
               <w:rPr>
                 <w:szCs w:val="22"/>
               </w:rPr>
-              <w:t xml:space="preserve">Game </w:t>
-            </w:r>
-            <w:proofErr w:type="gramStart"/>
-            <w:r>
+              <w:t>Game can’t go ahead, there are significant issues with the game or the team.</w:t>
+            </w:r>
+          </w:p>
+          <w:p>
+            <w:pPr>
+              <w:pStyle w:val="BodyText"/>
               <w:rPr>
                 <w:szCs w:val="22"/>
               </w:rPr>
-              <w:t>can’t</w:t>
-            </w:r>
-            <w:proofErr w:type="gramEnd"/>
-            <w:r>
+            </w:pPr>
+          </w:p>
+          <w:p>
+            <w:pPr>
+              <w:pStyle w:val="BodyText"/>
               <w:rPr>
                 <w:szCs w:val="22"/>
               </w:rPr>
-              <w:t xml:space="preserve"> go ahead, there are significant issues with the game or the team.</w:t>
-            </w:r>
-          </w:p>
-          <w:p>
-            <w:pPr>
-              <w:pStyle w:val="BodyText"/>
+            </w:pPr>
+            <w:r>
               <w:rPr>
                 <w:szCs w:val="22"/>
               </w:rPr>
-            </w:pPr>
-          </w:p>
-          <w:p>
-            <w:pPr>
-              <w:pStyle w:val="BodyText"/>
-              <w:rPr>
-                <w:szCs w:val="22"/>
-              </w:rPr>
-            </w:pPr>
-            <w:r>
-              <w:rPr>
-                <w:szCs w:val="22"/>
-              </w:rPr>
-              <w:t xml:space="preserve">If you receive a red rating, you can defend the concept to the </w:t>
-            </w:r>
-            <w:proofErr w:type="gramStart"/>
-            <w:r>
-              <w:rPr>
-                <w:szCs w:val="22"/>
-              </w:rPr>
-              <w:t>panel</w:t>
-            </w:r>
-            <w:proofErr w:type="gramEnd"/>
-            <w:r>
-              <w:rPr>
-                <w:szCs w:val="22"/>
-              </w:rPr>
-              <w:t xml:space="preserve"> and they can overturn the decision to</w:t>
+              <w:t>If you receive a red rating, you can defend the concept to the panel and they can overturn the decision to</w:t>
             </w:r>
             <w:r>
               <w:rPr>
@@ -2859,7 +2803,14 @@
                 <w:b/>
                 <w:bCs/>
               </w:rPr>
-              <w:t>week 13</w:t>
+              <w:t>week 1</w:t>
+            </w:r>
+            <w:r>
+              <w:rPr>
+                <w:b/>
+                <w:bCs/>
+              </w:rPr>
+              <w:t>4</w:t>
             </w:r>
             <w:r>
               <w:t xml:space="preserve">, a day will be scheduled for </w:t>
@@ -3033,15 +2984,7 @@
               <w:t>Guidebook</w:t>
             </w:r>
             <w:r>
-              <w:t xml:space="preserve"> contains some advice for dealing with common issues and creating and maintaining a working environment where </w:t>
-            </w:r>
-            <w:proofErr w:type="gramStart"/>
-            <w:r>
-              <w:t>it’s</w:t>
-            </w:r>
-            <w:proofErr w:type="gramEnd"/>
-            <w:r>
-              <w:t xml:space="preserve"> possible to get meaningful creative work done </w:t>
+              <w:t xml:space="preserve"> contains some advice for dealing with common issues and creating and maintaining a working environment where it’s possible to get meaningful creative work done </w:t>
             </w:r>
             <w:r>
               <w:t>and still remain on good terms with each</w:t>
@@ -3092,15 +3035,7 @@
               <w:pStyle w:val="BodyText"/>
             </w:pPr>
             <w:r>
-              <w:t xml:space="preserve">Generally, successful projects tend to come from the development team respecting each other and being able to make progress (no matter how small). Remember, that a lot of the things you want to create in your games either </w:t>
-            </w:r>
-            <w:proofErr w:type="gramStart"/>
-            <w:r>
-              <w:t>won’t</w:t>
-            </w:r>
-            <w:proofErr w:type="gramEnd"/>
-            <w:r>
-              <w:t xml:space="preserve"> work or won’t be enjoyable to play. It is the core advantage of Agile development that using an iterative approach to development allows you to have multiple attempts to get things right.</w:t>
+              <w:t>Generally, successful projects tend to come from the development team respecting each other and being able to make progress (no matter how small). Remember, that a lot of the things you want to create in your games either won’t work or won’t be enjoyable to play. It is the core advantage of Agile development that using an iterative approach to development allows you to have multiple attempts to get things right.</w:t>
             </w:r>
           </w:p>
           <w:p>
@@ -3116,15 +3051,7 @@
               <w:pStyle w:val="BodyText"/>
             </w:pPr>
             <w:r>
-              <w:t xml:space="preserve">Make sure you always have a working build and that everyone on the team is using version control. We have a large repository in the Academy, so </w:t>
-            </w:r>
-            <w:proofErr w:type="gramStart"/>
-            <w:r>
-              <w:t>there’s</w:t>
-            </w:r>
-            <w:proofErr w:type="gramEnd"/>
-            <w:r>
-              <w:t xml:space="preserve"> always somewhere to store builds.</w:t>
+              <w:t>Make sure you always have a working build and that everyone on the team is using version control. We have a large repository in the Academy, so there’s always somewhere to store builds.</w:t>
             </w:r>
           </w:p>
           <w:p>
@@ -3234,15 +3161,7 @@
               <w:ind w:left="360"/>
             </w:pPr>
             <w:r>
-              <w:t xml:space="preserve">Falmouth University policy states that deadlines must only be specified on the </w:t>
-            </w:r>
-            <w:proofErr w:type="spellStart"/>
-            <w:r>
-              <w:t>MyFalmouth</w:t>
-            </w:r>
-            <w:proofErr w:type="spellEnd"/>
-            <w:r>
-              <w:t xml:space="preserve"> system.</w:t>
+              <w:t>Falmouth University policy states that deadlines must only be specified on the MyFalmouth system.</w:t>
             </w:r>
           </w:p>
           <w:p>
@@ -3864,25 +3783,7 @@
                 <w:sz w:val="16"/>
                 <w:szCs w:val="16"/>
               </w:rPr>
-              <w:t xml:space="preserve">Student has missed </w:t>
-            </w:r>
-            <w:proofErr w:type="gramStart"/>
-            <w:r>
-              <w:rPr>
-                <w:rFonts w:asciiTheme="minorHAnsi" w:hAnsiTheme="minorHAnsi"/>
-                <w:sz w:val="16"/>
-                <w:szCs w:val="16"/>
-              </w:rPr>
-              <w:t>a large number of</w:t>
-            </w:r>
-            <w:proofErr w:type="gramEnd"/>
-            <w:r>
-              <w:rPr>
-                <w:rFonts w:asciiTheme="minorHAnsi" w:hAnsiTheme="minorHAnsi"/>
-                <w:sz w:val="16"/>
-                <w:szCs w:val="16"/>
-              </w:rPr>
-              <w:t xml:space="preserve"> team meetings / SSP sessions</w:t>
+              <w:t>Student has missed a large number of team meetings / SSP sessions</w:t>
             </w:r>
           </w:p>
           <w:p>
@@ -4614,25 +4515,7 @@
                 <w:sz w:val="16"/>
                 <w:szCs w:val="16"/>
               </w:rPr>
-              <w:t xml:space="preserve">Team has little to no idea </w:t>
-            </w:r>
-            <w:proofErr w:type="gramStart"/>
-            <w:r>
-              <w:rPr>
-                <w:rFonts w:asciiTheme="minorHAnsi" w:hAnsiTheme="minorHAnsi"/>
-                <w:sz w:val="16"/>
-                <w:szCs w:val="16"/>
-              </w:rPr>
-              <w:t>what’s</w:t>
-            </w:r>
-            <w:proofErr w:type="gramEnd"/>
-            <w:r>
-              <w:rPr>
-                <w:rFonts w:asciiTheme="minorHAnsi" w:hAnsiTheme="minorHAnsi"/>
-                <w:sz w:val="16"/>
-                <w:szCs w:val="16"/>
-              </w:rPr>
-              <w:t xml:space="preserve"> going on</w:t>
+              <w:t>Team has little to no idea what’s going on</w:t>
             </w:r>
             <w:r>
               <w:rPr>
@@ -5894,25 +5777,7 @@
                 <w:sz w:val="16"/>
                 <w:szCs w:val="16"/>
               </w:rPr>
-              <w:t xml:space="preserve">Student is generally working in a single branch with </w:t>
-            </w:r>
-            <w:proofErr w:type="gramStart"/>
-            <w:r>
-              <w:rPr>
-                <w:rFonts w:asciiTheme="minorHAnsi" w:hAnsiTheme="minorHAnsi"/>
-                <w:sz w:val="16"/>
-                <w:szCs w:val="16"/>
-              </w:rPr>
-              <w:t>fairly successful</w:t>
-            </w:r>
-            <w:proofErr w:type="gramEnd"/>
-            <w:r>
-              <w:rPr>
-                <w:rFonts w:asciiTheme="minorHAnsi" w:hAnsiTheme="minorHAnsi"/>
-                <w:sz w:val="16"/>
-                <w:szCs w:val="16"/>
-              </w:rPr>
-              <w:t xml:space="preserve"> integration to mainline</w:t>
+              <w:t>Student is generally working in a single branch with fairly successful integration to mainline</w:t>
             </w:r>
           </w:p>
           <w:p>
@@ -6142,27 +6007,7 @@
                 <w:sz w:val="16"/>
                 <w:szCs w:val="16"/>
               </w:rPr>
-              <w:t xml:space="preserve">Student fills in </w:t>
-            </w:r>
-            <w:proofErr w:type="gramStart"/>
-            <w:r>
-              <w:rPr>
-                <w:rFonts w:asciiTheme="minorHAnsi" w:hAnsiTheme="minorHAnsi"/>
-                <w:bCs/>
-                <w:sz w:val="16"/>
-                <w:szCs w:val="16"/>
-              </w:rPr>
-              <w:t>few, if</w:t>
-            </w:r>
-            <w:proofErr w:type="gramEnd"/>
-            <w:r>
-              <w:rPr>
-                <w:rFonts w:asciiTheme="minorHAnsi" w:hAnsiTheme="minorHAnsi"/>
-                <w:bCs/>
-                <w:sz w:val="16"/>
-                <w:szCs w:val="16"/>
-              </w:rPr>
-              <w:t xml:space="preserve"> any peer review forms for teammates</w:t>
+              <w:t>Student fills in few, if any peer review forms for teammates</w:t>
             </w:r>
           </w:p>
         </w:tc>
@@ -7400,25 +7245,7 @@
                 <w:sz w:val="16"/>
                 <w:szCs w:val="16"/>
               </w:rPr>
-              <w:t xml:space="preserve">A small subset of the game components </w:t>
-            </w:r>
-            <w:proofErr w:type="gramStart"/>
-            <w:r>
-              <w:rPr>
-                <w:rFonts w:asciiTheme="minorHAnsi" w:hAnsiTheme="minorHAnsi"/>
-                <w:sz w:val="16"/>
-                <w:szCs w:val="16"/>
-              </w:rPr>
-              <w:t>work</w:t>
-            </w:r>
-            <w:proofErr w:type="gramEnd"/>
-            <w:r>
-              <w:rPr>
-                <w:rFonts w:asciiTheme="minorHAnsi" w:hAnsiTheme="minorHAnsi"/>
-                <w:sz w:val="16"/>
-                <w:szCs w:val="16"/>
-              </w:rPr>
-              <w:t xml:space="preserve"> well together to create a coherent experience, but they are stymied by the overall experience of discordance between components leading to a generally awkward experience for players.</w:t>
+              <w:t>A small subset of the game components work well together to create a coherent experience, but they are stymied by the overall experience of discordance between components leading to a generally awkward experience for players.</w:t>
             </w:r>
           </w:p>
         </w:tc>
@@ -7441,25 +7268,7 @@
                 <w:sz w:val="16"/>
                 <w:szCs w:val="16"/>
               </w:rPr>
-              <w:t xml:space="preserve">A core of the game components </w:t>
-            </w:r>
-            <w:proofErr w:type="gramStart"/>
-            <w:r>
-              <w:rPr>
-                <w:rFonts w:asciiTheme="minorHAnsi" w:hAnsiTheme="minorHAnsi"/>
-                <w:sz w:val="16"/>
-                <w:szCs w:val="16"/>
-              </w:rPr>
-              <w:t>work</w:t>
-            </w:r>
-            <w:proofErr w:type="gramEnd"/>
-            <w:r>
-              <w:rPr>
-                <w:rFonts w:asciiTheme="minorHAnsi" w:hAnsiTheme="minorHAnsi"/>
-                <w:sz w:val="16"/>
-                <w:szCs w:val="16"/>
-              </w:rPr>
-              <w:t xml:space="preserve"> well together to create a coherent experience.</w:t>
+              <w:t>A core of the game components work well together to create a coherent experience.</w:t>
             </w:r>
           </w:p>
           <w:p>
@@ -7815,25 +7624,7 @@
                 <w:sz w:val="16"/>
                 <w:szCs w:val="16"/>
               </w:rPr>
-              <w:t xml:space="preserve">Game is generally a rehash/homage of an existing game with </w:t>
-            </w:r>
-            <w:proofErr w:type="gramStart"/>
-            <w:r>
-              <w:rPr>
-                <w:rFonts w:asciiTheme="minorHAnsi" w:hAnsiTheme="minorHAnsi"/>
-                <w:sz w:val="16"/>
-                <w:szCs w:val="16"/>
-              </w:rPr>
-              <w:t>little, if</w:t>
-            </w:r>
-            <w:proofErr w:type="gramEnd"/>
-            <w:r>
-              <w:rPr>
-                <w:rFonts w:asciiTheme="minorHAnsi" w:hAnsiTheme="minorHAnsi"/>
-                <w:sz w:val="16"/>
-                <w:szCs w:val="16"/>
-              </w:rPr>
-              <w:t xml:space="preserve"> anything to distinguish it.</w:t>
+              <w:t>Game is generally a rehash/homage of an existing game with little, if anything to distinguish it.</w:t>
             </w:r>
           </w:p>
         </w:tc>
@@ -8378,25 +8169,7 @@
                 <w:sz w:val="16"/>
                 <w:szCs w:val="16"/>
               </w:rPr>
-              <w:t xml:space="preserve">The game is of acceptable quality but feels like it would benefit from more development time to develop and refine gameplay, </w:t>
-            </w:r>
-            <w:proofErr w:type="gramStart"/>
-            <w:r>
-              <w:rPr>
-                <w:rFonts w:asciiTheme="minorHAnsi" w:hAnsiTheme="minorHAnsi"/>
-                <w:sz w:val="16"/>
-                <w:szCs w:val="16"/>
-              </w:rPr>
-              <w:t>aesthetic</w:t>
-            </w:r>
-            <w:proofErr w:type="gramEnd"/>
-            <w:r>
-              <w:rPr>
-                <w:rFonts w:asciiTheme="minorHAnsi" w:hAnsiTheme="minorHAnsi"/>
-                <w:sz w:val="16"/>
-                <w:szCs w:val="16"/>
-              </w:rPr>
-              <w:t xml:space="preserve"> and other components.</w:t>
+              <w:t>The game is of acceptable quality but feels like it would benefit from more development time to develop and refine gameplay, aesthetic and other components.</w:t>
             </w:r>
           </w:p>
           <w:p>
@@ -9043,25 +8816,7 @@
                 <w:sz w:val="16"/>
                 <w:szCs w:val="16"/>
               </w:rPr>
-              <w:t xml:space="preserve">The overall game presentation looks and feels </w:t>
-            </w:r>
-            <w:proofErr w:type="gramStart"/>
-            <w:r>
-              <w:rPr>
-                <w:rFonts w:asciiTheme="minorHAnsi" w:hAnsiTheme="minorHAnsi"/>
-                <w:sz w:val="16"/>
-                <w:szCs w:val="16"/>
-              </w:rPr>
-              <w:t>fairly functional</w:t>
-            </w:r>
-            <w:proofErr w:type="gramEnd"/>
-            <w:r>
-              <w:rPr>
-                <w:rFonts w:asciiTheme="minorHAnsi" w:hAnsiTheme="minorHAnsi"/>
-                <w:sz w:val="16"/>
-                <w:szCs w:val="16"/>
-              </w:rPr>
-              <w:t xml:space="preserve"> rather than solid.</w:t>
+              <w:t>The overall game presentation looks and feels fairly functional rather than solid.</w:t>
             </w:r>
           </w:p>
         </w:tc>
@@ -9112,25 +8867,7 @@
                 <w:sz w:val="16"/>
                 <w:szCs w:val="16"/>
               </w:rPr>
-              <w:t xml:space="preserve">The overall game presentation looks and feels </w:t>
-            </w:r>
-            <w:proofErr w:type="gramStart"/>
-            <w:r>
-              <w:rPr>
-                <w:rFonts w:asciiTheme="minorHAnsi" w:hAnsiTheme="minorHAnsi"/>
-                <w:sz w:val="16"/>
-                <w:szCs w:val="16"/>
-              </w:rPr>
-              <w:t>fairly solid</w:t>
-            </w:r>
-            <w:proofErr w:type="gramEnd"/>
-            <w:r>
-              <w:rPr>
-                <w:rFonts w:asciiTheme="minorHAnsi" w:hAnsiTheme="minorHAnsi"/>
-                <w:sz w:val="16"/>
-                <w:szCs w:val="16"/>
-              </w:rPr>
-              <w:t xml:space="preserve"> rather than slick.</w:t>
+              <w:t>The overall game presentation looks and feels fairly solid rather than slick.</w:t>
             </w:r>
           </w:p>
         </w:tc>
@@ -9191,25 +8928,7 @@
                 <w:sz w:val="16"/>
                 <w:szCs w:val="16"/>
               </w:rPr>
-              <w:t xml:space="preserve">The overall game presentation looks and feels </w:t>
-            </w:r>
-            <w:proofErr w:type="gramStart"/>
-            <w:r>
-              <w:rPr>
-                <w:rFonts w:asciiTheme="minorHAnsi" w:hAnsiTheme="minorHAnsi"/>
-                <w:sz w:val="16"/>
-                <w:szCs w:val="16"/>
-              </w:rPr>
-              <w:t>fairly slick</w:t>
-            </w:r>
-            <w:proofErr w:type="gramEnd"/>
-            <w:r>
-              <w:rPr>
-                <w:rFonts w:asciiTheme="minorHAnsi" w:hAnsiTheme="minorHAnsi"/>
-                <w:sz w:val="16"/>
-                <w:szCs w:val="16"/>
-              </w:rPr>
-              <w:t xml:space="preserve"> with just a few noticeable issues to detract from it.</w:t>
+              <w:t>The overall game presentation looks and feels fairly slick with just a few noticeable issues to detract from it.</w:t>
             </w:r>
           </w:p>
         </w:tc>

</xml_diff>